<commit_message>
Updated tutorial for accuracy and also added better tooltips to buttons in main window.
</commit_message>
<xml_diff>
--- a/Tutorial.docx
+++ b/Tutorial.docx
@@ -12,13 +12,22 @@
     </w:p>
     <w:p>
       <w:r>
-        <w:t xml:space="preserve">Welcome to the Nifty Prose Articulator! Here you will find how easy it is </w:t>
-      </w:r>
-      <w:r>
-        <w:t xml:space="preserve">to </w:t>
+        <w:t>Welcom</w:t>
+      </w:r>
+      <w:r>
+        <w:t>e to the Centr</w:t>
       </w:r>
       <w:bookmarkStart w:id="0" w:name="_GoBack"/>
       <w:bookmarkEnd w:id="0"/>
+      <w:r>
+        <w:t>al Access Reader</w:t>
+      </w:r>
+      <w:r>
+        <w:t xml:space="preserve">! Here you will find how easy it is </w:t>
+      </w:r>
+      <w:r>
+        <w:t xml:space="preserve">to </w:t>
+      </w:r>
       <w:r>
         <w:t>read your book in flawless prose.</w:t>
       </w:r>
@@ -57,7 +66,7 @@
           <wp:inline distT="0" distB="0" distL="0" distR="0" wp14:anchorId="693B18C9" wp14:editId="1B32B5F5">
             <wp:extent cx="504825" cy="504825"/>
             <wp:effectExtent l="0" t="0" r="9525" b="9525"/>
-            <wp:docPr id="1" name="Picture 1" descr="Play"/>
+            <wp:docPr id="1" name="Picture 1" descr="Read (Control &quot;R&quot;)"/>
             <wp:cNvGraphicFramePr>
               <a:graphicFrameLocks xmlns:a="http://schemas.openxmlformats.org/drawingml/2006/main" noChangeAspect="1"/>
             </wp:cNvGraphicFramePr>
@@ -125,7 +134,7 @@
           <wp:inline distT="0" distB="0" distL="0" distR="0">
             <wp:extent cx="495300" cy="495300"/>
             <wp:effectExtent l="0" t="0" r="0" b="0"/>
-            <wp:docPr id="2" name="Picture 2" descr="Stop"/>
+            <wp:docPr id="2" name="Picture 2" descr="Stop (Control &quot;S&quot;)"/>
             <wp:cNvGraphicFramePr>
               <a:graphicFrameLocks xmlns:a="http://schemas.openxmlformats.org/drawingml/2006/main" noChangeAspect="1"/>
             </wp:cNvGraphicFramePr>
@@ -192,7 +201,7 @@
           <wp:inline distT="0" distB="0" distL="0" distR="0" wp14:anchorId="3B78D37A" wp14:editId="2555B06F">
             <wp:extent cx="504825" cy="504825"/>
             <wp:effectExtent l="0" t="0" r="9525" b="9525"/>
-            <wp:docPr id="3" name="Picture 3" descr="Play"/>
+            <wp:docPr id="3" name="Picture 3" descr="Read (Control &quot;R&quot;)"/>
             <wp:cNvGraphicFramePr>
               <a:graphicFrameLocks xmlns:a="http://schemas.openxmlformats.org/drawingml/2006/main" noChangeAspect="1"/>
             </wp:cNvGraphicFramePr>
@@ -243,7 +252,15 @@
     </w:p>
     <w:p>
       <w:r>
-        <w:t>Call me Ishmael. Some years ago- never mind how long precisely- having little or no money in my purse, and nothing particular to interest me on shore, I thought I would sail about a little and see the watery part of the world. It is a way I have of driving off the spleen and regulating the circulation. Whenever I find myself growing grim about the mouth; whenever it is a damp, drizzly November in my soul; whenever I find myself involuntarily pausing before coffin warehouses, and bringing up the rear of every funeral I meet; and especially whenever my hypos get such an upper hand of me, that it requires a strong moral principle to prevent me from deliberately stepping into the street, and methodically knocking people's hats off- then, I account it high time to get to sea as soon as I can. This is my substitute for pistol and ball. With a philosophical flourish Cato throws himself upon his sword; I quietly take to the ship. There is nothing surprising in this. If they but knew it, almost all men in their degree, some time or other, cherish very nearly the same feelings towards the ocean with me.</w:t>
+        <w:t xml:space="preserve">Call me Ishmael. Some years ago- never mind how long precisely- having little or no money in my purse, and nothing particular to interest me on shore, I thought I would sail about a little and see the watery part of the world. It is a way I have of driving off the spleen and regulating the circulation. Whenever I find myself growing grim about the mouth; whenever it is a damp, drizzly November in my soul; whenever I find myself involuntarily pausing before coffin warehouses, and bringing up the rear of every funeral I meet; and especially whenever my hypos get such an upper hand of me, that it requires a strong moral principle to prevent me from deliberately stepping into the street, and methodically knocking people's hats off- then, I account it high time to get to sea as soon as I can. This is my substitute for pistol and ball. With a philosophical flourish Cato throws himself upon his sword; I quietly take to the ship. There is nothing surprising in this. If they but knew it, almost all men in their degree, </w:t>
+      </w:r>
+      <w:proofErr w:type="spellStart"/>
+      <w:r>
+        <w:t>some time</w:t>
+      </w:r>
+      <w:proofErr w:type="spellEnd"/>
+      <w:r>
+        <w:t xml:space="preserve"> or other, cherish very nearly the same feelings towards the ocean with me.</w:t>
       </w:r>
     </w:p>
     <w:p>
@@ -272,9 +289,9 @@
         </w:rPr>
         <w:drawing>
           <wp:inline distT="0" distB="0" distL="0" distR="0">
-            <wp:extent cx="552450" cy="552450"/>
-            <wp:effectExtent l="0" t="0" r="0" b="0"/>
-            <wp:docPr id="4" name="Picture 4" descr="Gear Sprocket"/>
+            <wp:extent cx="487722" cy="487722"/>
+            <wp:effectExtent l="0" t="0" r="7620" b="7620"/>
+            <wp:docPr id="11" name="Picture 11" descr="Speech Settings"/>
             <wp:cNvGraphicFramePr>
               <a:graphicFrameLocks xmlns:a="http://schemas.openxmlformats.org/drawingml/2006/main" noChangeAspect="1"/>
             </wp:cNvGraphicFramePr>
@@ -282,10 +299,8 @@
               <a:graphicData uri="http://schemas.openxmlformats.org/drawingml/2006/picture">
                 <pic:pic xmlns:pic="http://schemas.openxmlformats.org/drawingml/2006/picture">
                   <pic:nvPicPr>
-                    <pic:cNvPr id="0" name="Picture 1" descr="W:\Nifty Prose Articulator\workspace2\another\src\forms\icons\system_config_services.png"/>
-                    <pic:cNvPicPr>
-                      <a:picLocks noChangeAspect="1" noChangeArrowheads="1"/>
-                    </pic:cNvPicPr>
+                    <pic:cNvPr id="0" name="system_config_services.png"/>
+                    <pic:cNvPicPr/>
                   </pic:nvPicPr>
                   <pic:blipFill>
                     <a:blip r:embed="rId7">
@@ -295,23 +310,18 @@
                         </a:ext>
                       </a:extLst>
                     </a:blip>
-                    <a:srcRect/>
                     <a:stretch>
                       <a:fillRect/>
                     </a:stretch>
                   </pic:blipFill>
-                  <pic:spPr bwMode="auto">
+                  <pic:spPr>
                     <a:xfrm>
                       <a:off x="0" y="0"/>
-                      <a:ext cx="552450" cy="552450"/>
+                      <a:ext cx="487722" cy="487722"/>
                     </a:xfrm>
                     <a:prstGeom prst="rect">
                       <a:avLst/>
                     </a:prstGeom>
-                    <a:noFill/>
-                    <a:ln>
-                      <a:noFill/>
-                    </a:ln>
                   </pic:spPr>
                 </pic:pic>
               </a:graphicData>
@@ -339,10 +349,10 @@
         </w:rPr>
         <w:lastRenderedPageBreak/>
         <w:drawing>
-          <wp:inline distT="0" distB="0" distL="0" distR="0" wp14:anchorId="4A87E7B6" wp14:editId="5AD119A4">
-            <wp:extent cx="4838700" cy="3390900"/>
-            <wp:effectExtent l="0" t="0" r="0" b="0"/>
-            <wp:docPr id="6" name="Picture 6" descr="This is an image showing the Speech settings. Starting from the top, there is a Rate slider, a Volume slider, a Voices box where you can choose between different voices, a speech test area, and a Test Speech button."/>
+          <wp:inline distT="0" distB="0" distL="0" distR="0" wp14:anchorId="328E3E5F" wp14:editId="6E0C387F">
+            <wp:extent cx="4333875" cy="3781425"/>
+            <wp:effectExtent l="0" t="0" r="9525" b="9525"/>
+            <wp:docPr id="5" name="Picture 5" descr="This is the speech settings window. Starting from the top, there is a rate slider, then below that, a volume slider. Below the volume slider, there is a combo box that allows you to select the voice. Below that, there are two checkboxes for toggling whether to announce images and math before they are spoken. The left checkbox is for announcing images while the right checkbox is for announcing math. Below the checkboxes, there is a text box where you can type in any text you want to test. To the left of the text box there is a button called &quot;Test Speech&quot; that allows you to test out the voice. Finally on the bottom left, there is a button called Restore to restore your settings to defaults while on the bottom right there is an Apply button to save your changes."/>
             <wp:cNvGraphicFramePr>
               <a:graphicFrameLocks xmlns:a="http://schemas.openxmlformats.org/drawingml/2006/main" noChangeAspect="1"/>
             </wp:cNvGraphicFramePr>
@@ -362,7 +372,7 @@
                   <pic:spPr>
                     <a:xfrm>
                       <a:off x="0" y="0"/>
-                      <a:ext cx="4838700" cy="3390900"/>
+                      <a:ext cx="4333875" cy="3781425"/>
                     </a:xfrm>
                     <a:prstGeom prst="rect">
                       <a:avLst/>
@@ -584,6 +594,7 @@
         <w:pStyle w:val="Heading2"/>
       </w:pPr>
       <w:r>
+        <w:lastRenderedPageBreak/>
         <w:t>Highlighting</w:t>
       </w:r>
       <w:r>
@@ -595,7 +606,15 @@
         <w:t>To chang</w:t>
       </w:r>
       <w:r>
-        <w:t xml:space="preserve">e the appearance of the program, such as the background colors, text colors, fonts, and highlighting behavior, click on the </w:t>
+        <w:t xml:space="preserve">e the appearance of the program, such as the background colors, text colors, fonts, and </w:t>
+      </w:r>
+      <w:proofErr w:type="gramStart"/>
+      <w:r>
+        <w:t>highlighting</w:t>
+      </w:r>
+      <w:proofErr w:type="gramEnd"/>
+      <w:r>
+        <w:t xml:space="preserve"> behavior, click on the </w:t>
       </w:r>
       <w:r>
         <w:rPr>
@@ -665,7 +684,6 @@
         <w:rPr>
           <w:noProof/>
         </w:rPr>
-        <w:lastRenderedPageBreak/>
         <w:drawing>
           <wp:inline distT="0" distB="0" distL="0" distR="0" wp14:anchorId="0940CB22" wp14:editId="21F14ACC">
             <wp:extent cx="4848225" cy="3371850"/>
@@ -704,9 +722,11 @@
       </w:r>
     </w:p>
     <w:p>
+      <w:proofErr w:type="gramStart"/>
       <w:r>
         <w:t>To turn off certain aspects of the highlighting (or everything entirely), click on the checkboxes next to “Text” and “Line.”</w:t>
       </w:r>
+      <w:proofErr w:type="gramEnd"/>
       <w:r>
         <w:t xml:space="preserve"> A checkmark means that setting is active.</w:t>
       </w:r>
@@ -1136,7 +1156,7 @@
           <wp:inline distT="0" distB="0" distL="0" distR="0">
             <wp:extent cx="466725" cy="466725"/>
             <wp:effectExtent l="0" t="0" r="9525" b="9525"/>
-            <wp:docPr id="20" name="Picture 20" descr="Zoom In"/>
+            <wp:docPr id="20" name="Picture 20" descr="Zoom In (Control Equals)"/>
             <wp:cNvGraphicFramePr>
               <a:graphicFrameLocks xmlns:a="http://schemas.openxmlformats.org/drawingml/2006/main" noChangeAspect="1"/>
             </wp:cNvGraphicFramePr>
@@ -1192,7 +1212,7 @@
           <wp:inline distT="0" distB="0" distL="0" distR="0">
             <wp:extent cx="504825" cy="504825"/>
             <wp:effectExtent l="0" t="0" r="9525" b="9525"/>
-            <wp:docPr id="21" name="Picture 21" descr="Zoom Out"/>
+            <wp:docPr id="21" name="Picture 21" descr="Zoom Out (Control Minus)"/>
             <wp:cNvGraphicFramePr>
               <a:graphicFrameLocks xmlns:a="http://schemas.openxmlformats.org/drawingml/2006/main" noChangeAspect="1"/>
             </wp:cNvGraphicFramePr>
@@ -1241,7 +1261,15 @@
         <w:t xml:space="preserve"> button</w:t>
       </w:r>
       <w:r>
-        <w:t xml:space="preserve"> to make the text larger and smaller, or you can hold the “Control” key and use your mouse wheel.</w:t>
+        <w:t xml:space="preserve"> to make the text larger and </w:t>
+      </w:r>
+      <w:proofErr w:type="gramStart"/>
+      <w:r>
+        <w:t>smaller,</w:t>
+      </w:r>
+      <w:proofErr w:type="gramEnd"/>
+      <w:r>
+        <w:t xml:space="preserve"> or you can hold the “Control” key and use your mouse wheel.</w:t>
       </w:r>
     </w:p>
     <w:p>
@@ -1256,7 +1284,7 @@
           <wp:inline distT="0" distB="0" distL="0" distR="0" wp14:anchorId="477DEDD2" wp14:editId="45195E77">
             <wp:extent cx="466725" cy="466725"/>
             <wp:effectExtent l="0" t="0" r="9525" b="9525"/>
-            <wp:docPr id="22" name="Picture 22" descr="Zoom In"/>
+            <wp:docPr id="22" name="Picture 22" descr="Zoom In (Control Equals)"/>
             <wp:cNvGraphicFramePr>
               <a:graphicFrameLocks xmlns:a="http://schemas.openxmlformats.org/drawingml/2006/main" noChangeAspect="1"/>
             </wp:cNvGraphicFramePr>
@@ -1312,7 +1340,7 @@
           <wp:inline distT="0" distB="0" distL="0" distR="0" wp14:anchorId="70A0DE47" wp14:editId="667C335D">
             <wp:extent cx="504825" cy="504825"/>
             <wp:effectExtent l="0" t="0" r="9525" b="9525"/>
-            <wp:docPr id="23" name="Picture 23" descr="Zoom Out"/>
+            <wp:docPr id="23" name="Picture 23" descr="Zoom Out (Control Minus)"/>
             <wp:cNvGraphicFramePr>
               <a:graphicFrameLocks xmlns:a="http://schemas.openxmlformats.org/drawingml/2006/main" noChangeAspect="1"/>
             </wp:cNvGraphicFramePr>
@@ -1384,9 +1412,9 @@
         </w:rPr>
         <w:drawing>
           <wp:inline distT="0" distB="0" distL="0" distR="0">
-            <wp:extent cx="3800475" cy="2171700"/>
-            <wp:effectExtent l="0" t="0" r="9525" b="0"/>
-            <wp:docPr id="24" name="Picture 24" descr="This is an image showing the navigation panel. It is located on the very left side of the window. On the top, there is a label that reads &quot;Navigation&quot; and then two buttons for making the text bigger or smaller that look like magnifying glasses. Below that is a tree view that shows the heading of the content (which in this case is only &quot;Chapter 3: Differentiation&quot;)."/>
+            <wp:extent cx="4152900" cy="2628900"/>
+            <wp:effectExtent l="0" t="0" r="0" b="0"/>
+            <wp:docPr id="25" name="Picture 25" descr="This is an image showing the navigation panel. It is located on the very left side of the window. On the top, there is a label that reads &quot;Navigation&quot; and then two buttons for making the text bigger or smaller that look like magnifying glasses. Next to those buttons are the Expand and Collapse buttons, which expand and collapse all of the headings respectively. Below that there are two tabs called Bookmarks and Pages, which when clicked, will show the bookmarks or the page numbers respectively."/>
             <wp:cNvGraphicFramePr>
               <a:graphicFrameLocks xmlns:a="http://schemas.openxmlformats.org/drawingml/2006/main" noChangeAspect="1"/>
             </wp:cNvGraphicFramePr>
@@ -1394,7 +1422,7 @@
               <a:graphicData uri="http://schemas.openxmlformats.org/drawingml/2006/picture">
                 <pic:pic xmlns:pic="http://schemas.openxmlformats.org/drawingml/2006/picture">
                   <pic:nvPicPr>
-                    <pic:cNvPr id="0" name="Picture 12" descr="C:\Users\GraffeS\Desktop\navigation_preview.png"/>
+                    <pic:cNvPr id="0" name="Picture 1" descr="C:\Users\GraffeS\Desktop\bookmark-screenshot.png"/>
                     <pic:cNvPicPr>
                       <a:picLocks noChangeAspect="1" noChangeArrowheads="1"/>
                     </pic:cNvPicPr>
@@ -1415,7 +1443,7 @@
                   <pic:spPr bwMode="auto">
                     <a:xfrm>
                       <a:off x="0" y="0"/>
-                      <a:ext cx="3800475" cy="2171700"/>
+                      <a:ext cx="4152900" cy="2628900"/>
                     </a:xfrm>
                     <a:prstGeom prst="rect">
                       <a:avLst/>

</xml_diff>

<commit_message>
THIS is the updated tutorial. Wow...
</commit_message>
<xml_diff>
--- a/Tutorial.docx
+++ b/Tutorial.docx
@@ -7,29 +7,20 @@
         <w:pStyle w:val="Title"/>
       </w:pPr>
       <w:r>
-        <w:t>Tutorial!</w:t>
-      </w:r>
-    </w:p>
-    <w:p>
-      <w:r>
-        <w:t>Welcom</w:t>
-      </w:r>
-      <w:r>
-        <w:t>e to the Centr</w:t>
-      </w:r>
-      <w:bookmarkStart w:id="0" w:name="_GoBack"/>
-      <w:bookmarkEnd w:id="0"/>
-      <w:r>
-        <w:t>al Access Reader</w:t>
-      </w:r>
-      <w:r>
-        <w:t xml:space="preserve">! Here you will find how easy it is </w:t>
-      </w:r>
-      <w:r>
-        <w:t xml:space="preserve">to </w:t>
-      </w:r>
-      <w:r>
-        <w:t>read your book in flawless prose.</w:t>
+        <w:t>Welcome to the Central Access Reader</w:t>
+      </w:r>
+      <w:r>
+        <w:t>!</w:t>
+      </w:r>
+    </w:p>
+    <w:p>
+      <w:r>
+        <w:t>Using the Central Access Reader is easy!</w:t>
+      </w:r>
+    </w:p>
+    <w:p>
+      <w:r>
+        <w:t>This tutorial will step you through the basics. You can always access this tutorial in the help menu, or by pressing Ctrl H on your keyboard.</w:t>
       </w:r>
     </w:p>
     <w:p>
@@ -37,27 +28,10 @@
         <w:pStyle w:val="Heading1"/>
       </w:pPr>
       <w:r>
-        <w:t>Player Functions</w:t>
-      </w:r>
-    </w:p>
-    <w:p>
-      <w:r>
-        <w:t>Here are the player functions in the toolbar:</w:t>
-      </w:r>
-    </w:p>
-    <w:p>
-      <w:r>
-        <w:t>Click on</w:t>
-      </w:r>
-      <w:r>
-        <w:t xml:space="preserve"> the</w:t>
-      </w:r>
-      <w:r>
-        <w:t xml:space="preserve"> </w:t>
-      </w:r>
-      <w:r>
-        <w:t xml:space="preserve"> </w:t>
-      </w:r>
+        <w:t>Start and Stop Reading</w:t>
+      </w:r>
+    </w:p>
+    <w:p>
       <w:r>
         <w:rPr>
           <w:noProof/>
@@ -66,7 +40,7 @@
           <wp:inline distT="0" distB="0" distL="0" distR="0" wp14:anchorId="693B18C9" wp14:editId="1B32B5F5">
             <wp:extent cx="504825" cy="504825"/>
             <wp:effectExtent l="0" t="0" r="9525" b="9525"/>
-            <wp:docPr id="1" name="Picture 1" descr="Read (Control &quot;R&quot;)"/>
+            <wp:docPr id="1" name="Picture 1" descr="Read Button. (Keyboard shortcut: Ctrl R)."/>
             <wp:cNvGraphicFramePr>
               <a:graphicFrameLocks xmlns:a="http://schemas.openxmlformats.org/drawingml/2006/main" noChangeAspect="1"/>
             </wp:cNvGraphicFramePr>
@@ -112,29 +86,22 @@
         </w:drawing>
       </w:r>
       <w:r>
-        <w:t xml:space="preserve"> button to start playback.</w:t>
-      </w:r>
-      <w:r>
-        <w:t xml:space="preserve"> Then, </w:t>
-      </w:r>
-      <w:r>
-        <w:t>to stop playback</w:t>
-      </w:r>
-      <w:r>
-        <w:t>, click on</w:t>
-      </w:r>
-      <w:r>
-        <w:t xml:space="preserve"> the </w:t>
-      </w:r>
+        <w:t xml:space="preserve">: </w:t>
+      </w:r>
+      <w:r>
+        <w:t>Highlight the text you wish to have read, or press to start at the beginning of the document.</w:t>
+      </w:r>
+    </w:p>
+    <w:p>
       <w:r>
         <w:rPr>
           <w:noProof/>
         </w:rPr>
         <w:drawing>
           <wp:inline distT="0" distB="0" distL="0" distR="0">
-            <wp:extent cx="495300" cy="495300"/>
-            <wp:effectExtent l="0" t="0" r="0" b="0"/>
-            <wp:docPr id="2" name="Picture 2" descr="Stop (Control &quot;S&quot;)"/>
+            <wp:extent cx="512064" cy="512064"/>
+            <wp:effectExtent l="0" t="0" r="2540" b="2540"/>
+            <wp:docPr id="4" name="Picture 4" descr="Stop button. (Keyboard shortcut: Ctrl S)."/>
             <wp:cNvGraphicFramePr>
               <a:graphicFrameLocks xmlns:a="http://schemas.openxmlformats.org/drawingml/2006/main" noChangeAspect="1"/>
             </wp:cNvGraphicFramePr>
@@ -142,7 +109,7 @@
               <a:graphicData uri="http://schemas.openxmlformats.org/drawingml/2006/picture">
                 <pic:pic xmlns:pic="http://schemas.openxmlformats.org/drawingml/2006/picture">
                   <pic:nvPicPr>
-                    <pic:cNvPr id="0" name="Picture 1" descr="W:\Nifty Prose Articulator\workspace2\another\src\forms\icons\stop.png"/>
+                    <pic:cNvPr id="0" name="Picture 1" descr="W:\Documents\Temp\CAR Website\Icons\stop.png"/>
                     <pic:cNvPicPr>
                       <a:picLocks noChangeAspect="1" noChangeArrowheads="1"/>
                     </pic:cNvPicPr>
@@ -163,7 +130,7 @@
                   <pic:spPr bwMode="auto">
                     <a:xfrm>
                       <a:off x="0" y="0"/>
-                      <a:ext cx="495300" cy="495300"/>
+                      <a:ext cx="512064" cy="512064"/>
                     </a:xfrm>
                     <a:prstGeom prst="rect">
                       <a:avLst/>
@@ -180,118 +147,30 @@
         </w:drawing>
       </w:r>
       <w:r>
-        <w:t xml:space="preserve"> button.</w:t>
-      </w:r>
-    </w:p>
-    <w:p>
-      <w:r>
-        <w:t xml:space="preserve">To speak a certain passage, select the </w:t>
-      </w:r>
-      <w:r>
-        <w:t>text using your mouse by clicking and dragging, and click</w:t>
-      </w:r>
-      <w:r>
-        <w:t xml:space="preserve"> the </w:t>
-      </w:r>
+        <w:t>: Press the stop button at any time to end reading.</w:t>
+      </w:r>
+    </w:p>
+    <w:p>
+      <w:pPr>
+        <w:pStyle w:val="Heading1"/>
+      </w:pPr>
+      <w:r>
+        <w:t>Settings</w:t>
+      </w:r>
+    </w:p>
+    <w:p>
+      <w:pPr>
+        <w:pStyle w:val="Heading2"/>
+      </w:pPr>
       <w:r>
         <w:rPr>
           <w:noProof/>
         </w:rPr>
         <w:drawing>
-          <wp:inline distT="0" distB="0" distL="0" distR="0" wp14:anchorId="3B78D37A" wp14:editId="2555B06F">
-            <wp:extent cx="504825" cy="504825"/>
-            <wp:effectExtent l="0" t="0" r="9525" b="9525"/>
-            <wp:docPr id="3" name="Picture 3" descr="Read (Control &quot;R&quot;)"/>
-            <wp:cNvGraphicFramePr>
-              <a:graphicFrameLocks xmlns:a="http://schemas.openxmlformats.org/drawingml/2006/main" noChangeAspect="1"/>
-            </wp:cNvGraphicFramePr>
-            <a:graphic xmlns:a="http://schemas.openxmlformats.org/drawingml/2006/main">
-              <a:graphicData uri="http://schemas.openxmlformats.org/drawingml/2006/picture">
-                <pic:pic xmlns:pic="http://schemas.openxmlformats.org/drawingml/2006/picture">
-                  <pic:nvPicPr>
-                    <pic:cNvPr id="0" name="Picture 1" descr="W:\Nifty Prose Articulator\workspace2\another\src\forms\icons\play.png"/>
-                    <pic:cNvPicPr>
-                      <a:picLocks noChangeAspect="1" noChangeArrowheads="1"/>
-                    </pic:cNvPicPr>
-                  </pic:nvPicPr>
-                  <pic:blipFill>
-                    <a:blip r:embed="rId5">
-                      <a:extLst>
-                        <a:ext uri="{28A0092B-C50C-407E-A947-70E740481C1C}">
-                          <a14:useLocalDpi xmlns:a14="http://schemas.microsoft.com/office/drawing/2010/main" val="0"/>
-                        </a:ext>
-                      </a:extLst>
-                    </a:blip>
-                    <a:srcRect/>
-                    <a:stretch>
-                      <a:fillRect/>
-                    </a:stretch>
-                  </pic:blipFill>
-                  <pic:spPr bwMode="auto">
-                    <a:xfrm>
-                      <a:off x="0" y="0"/>
-                      <a:ext cx="504825" cy="504825"/>
-                    </a:xfrm>
-                    <a:prstGeom prst="rect">
-                      <a:avLst/>
-                    </a:prstGeom>
-                    <a:noFill/>
-                    <a:ln>
-                      <a:noFill/>
-                    </a:ln>
-                  </pic:spPr>
-                </pic:pic>
-              </a:graphicData>
-            </a:graphic>
-          </wp:inline>
-        </w:drawing>
-      </w:r>
-      <w:r>
-        <w:t xml:space="preserve"> button. Try it out on a passage from Herman Melville’s Moby Dick below:</w:t>
-      </w:r>
-    </w:p>
-    <w:p>
-      <w:r>
-        <w:t xml:space="preserve">Call me Ishmael. Some years ago- never mind how long precisely- having little or no money in my purse, and nothing particular to interest me on shore, I thought I would sail about a little and see the watery part of the world. It is a way I have of driving off the spleen and regulating the circulation. Whenever I find myself growing grim about the mouth; whenever it is a damp, drizzly November in my soul; whenever I find myself involuntarily pausing before coffin warehouses, and bringing up the rear of every funeral I meet; and especially whenever my hypos get such an upper hand of me, that it requires a strong moral principle to prevent me from deliberately stepping into the street, and methodically knocking people's hats off- then, I account it high time to get to sea as soon as I can. This is my substitute for pistol and ball. With a philosophical flourish Cato throws himself upon his sword; I quietly take to the ship. There is nothing surprising in this. If they but knew it, almost all men in their degree, </w:t>
-      </w:r>
-      <w:proofErr w:type="spellStart"/>
-      <w:r>
-        <w:t>some time</w:t>
-      </w:r>
-      <w:proofErr w:type="spellEnd"/>
-      <w:r>
-        <w:t xml:space="preserve"> or other, cherish very nearly the same feelings towards the ocean with me.</w:t>
-      </w:r>
-    </w:p>
-    <w:p>
-      <w:pPr>
-        <w:pStyle w:val="Heading1"/>
-      </w:pPr>
-      <w:r>
-        <w:t>Settings</w:t>
-      </w:r>
-    </w:p>
-    <w:p>
-      <w:pPr>
-        <w:pStyle w:val="Heading2"/>
-      </w:pPr>
-      <w:r>
-        <w:t>Speech</w:t>
-      </w:r>
-    </w:p>
-    <w:p>
-      <w:r>
-        <w:t xml:space="preserve">The speech settings affect the quality of the voice, such as the speaking rate, the volume, and the actual voice. To access these settings, click on the </w:t>
-      </w:r>
-      <w:r>
-        <w:rPr>
-          <w:noProof/>
-        </w:rPr>
-        <w:drawing>
-          <wp:inline distT="0" distB="0" distL="0" distR="0">
+          <wp:inline distT="0" distB="0" distL="0" distR="0" wp14:anchorId="3D78AD7F" wp14:editId="59A4BB59">
             <wp:extent cx="487722" cy="487722"/>
             <wp:effectExtent l="0" t="0" r="7620" b="7620"/>
-            <wp:docPr id="11" name="Picture 11" descr="Speech Settings"/>
+            <wp:docPr id="11" name="Picture 11" descr="Speech Settings Button. (Keyboard shortcut: F1)."/>
             <wp:cNvGraphicFramePr>
               <a:graphicFrameLocks xmlns:a="http://schemas.openxmlformats.org/drawingml/2006/main" noChangeAspect="1"/>
             </wp:cNvGraphicFramePr>
@@ -330,29 +209,23 @@
         </w:drawing>
       </w:r>
       <w:r>
-        <w:t xml:space="preserve"> </w:t>
-      </w:r>
-      <w:r>
-        <w:t>button. You will see</w:t>
-      </w:r>
-      <w:r>
-        <w:t xml:space="preserve"> a window that looks like the following</w:t>
-      </w:r>
-      <w:r>
-        <w:t>:</w:t>
-      </w:r>
-    </w:p>
+        <w:rPr>
+          <w:rStyle w:val="Heading2Char"/>
+        </w:rPr>
+        <w:t>Speech Settings</w:t>
+      </w:r>
+    </w:p>
+    <w:p/>
     <w:p>
       <w:r>
         <w:rPr>
           <w:noProof/>
         </w:rPr>
-        <w:lastRenderedPageBreak/>
         <w:drawing>
           <wp:inline distT="0" distB="0" distL="0" distR="0" wp14:anchorId="328E3E5F" wp14:editId="6E0C387F">
             <wp:extent cx="4333875" cy="3781425"/>
             <wp:effectExtent l="0" t="0" r="9525" b="9525"/>
-            <wp:docPr id="5" name="Picture 5" descr="This is the speech settings window. Starting from the top, there is a rate slider, then below that, a volume slider. Below the volume slider, there is a combo box that allows you to select the voice. Below that, there are two checkboxes for toggling whether to announce images and math before they are spoken. The left checkbox is for announcing images while the right checkbox is for announcing math. Below the checkboxes, there is a text box where you can type in any text you want to test. To the left of the text box there is a button called &quot;Test Speech&quot; that allows you to test out the voice. Finally on the bottom left, there is a button called Restore to restore your settings to defaults while on the bottom right there is an Apply button to save your changes."/>
+            <wp:docPr id="5" name="Picture 5" descr="Speech Settings dialogue. Place curser over image to view alternative text. Adjust Rate, Volume, and TTS Voices."/>
             <wp:cNvGraphicFramePr>
               <a:graphicFrameLocks xmlns:a="http://schemas.openxmlformats.org/drawingml/2006/main" noChangeAspect="1"/>
             </wp:cNvGraphicFramePr>
@@ -387,244 +260,22 @@
     </w:p>
     <w:p>
       <w:r>
-        <w:t>To adjust the rate and volume,</w:t>
-      </w:r>
-      <w:r>
-        <w:t xml:space="preserve"> slide the sliders accordingly.</w:t>
-      </w:r>
-    </w:p>
-    <w:p>
-      <w:r>
-        <w:t>For rate, the more left the slider is dragged, the slower the speech will sound. Likewise, the more the slider is dragged right, the faster the speech will sound. Also, for any slider in the program, you can simply click on the slider and use your mouse wheel to move the slider.</w:t>
-      </w:r>
-    </w:p>
-    <w:p>
-      <w:r>
-        <w:t>For the volume slider, the leftmost position is quieter while the rightmost position is louder.</w:t>
-      </w:r>
-    </w:p>
-    <w:p>
-      <w:r>
-        <w:t xml:space="preserve">To change the speaker, click on the button that is to the right of the Voices label. The button will show a list of voices currently installed on your computer. </w:t>
-      </w:r>
-      <w:r>
-        <w:t>Click on the voice you want to select it.</w:t>
-      </w:r>
-    </w:p>
-    <w:p>
-      <w:r>
-        <w:t xml:space="preserve">To test out the speech settings, click on the </w:t>
-      </w:r>
+        <w:t>Choose if you want images and math equations verbally introduced. For example, if selected an image would begin with "Image." After the alternate text is read, the image would end with "End Image." Apply changes or restore to software defaults.</w:t>
+      </w:r>
+    </w:p>
+    <w:p>
+      <w:pPr>
+        <w:pStyle w:val="Heading2"/>
+      </w:pPr>
       <w:r>
         <w:rPr>
           <w:noProof/>
         </w:rPr>
         <w:drawing>
-          <wp:inline distT="0" distB="0" distL="0" distR="0">
-            <wp:extent cx="847725" cy="238125"/>
-            <wp:effectExtent l="0" t="0" r="9525" b="9525"/>
-            <wp:docPr id="7" name="Picture 7" descr="Test Speech"/>
-            <wp:cNvGraphicFramePr>
-              <a:graphicFrameLocks xmlns:a="http://schemas.openxmlformats.org/drawingml/2006/main" noChangeAspect="1"/>
-            </wp:cNvGraphicFramePr>
-            <a:graphic xmlns:a="http://schemas.openxmlformats.org/drawingml/2006/main">
-              <a:graphicData uri="http://schemas.openxmlformats.org/drawingml/2006/picture">
-                <pic:pic xmlns:pic="http://schemas.openxmlformats.org/drawingml/2006/picture">
-                  <pic:nvPicPr>
-                    <pic:cNvPr id="0" name="Picture 2" descr="C:\Users\GraffeS\Desktop\test_button.png"/>
-                    <pic:cNvPicPr>
-                      <a:picLocks noChangeAspect="1" noChangeArrowheads="1"/>
-                    </pic:cNvPicPr>
-                  </pic:nvPicPr>
-                  <pic:blipFill>
-                    <a:blip r:embed="rId9">
-                      <a:extLst>
-                        <a:ext uri="{28A0092B-C50C-407E-A947-70E740481C1C}">
-                          <a14:useLocalDpi xmlns:a14="http://schemas.microsoft.com/office/drawing/2010/main" val="0"/>
-                        </a:ext>
-                      </a:extLst>
-                    </a:blip>
-                    <a:srcRect/>
-                    <a:stretch>
-                      <a:fillRect/>
-                    </a:stretch>
-                  </pic:blipFill>
-                  <pic:spPr bwMode="auto">
-                    <a:xfrm>
-                      <a:off x="0" y="0"/>
-                      <a:ext cx="847725" cy="238125"/>
-                    </a:xfrm>
-                    <a:prstGeom prst="rect">
-                      <a:avLst/>
-                    </a:prstGeom>
-                    <a:noFill/>
-                    <a:ln>
-                      <a:noFill/>
-                    </a:ln>
-                  </pic:spPr>
-                </pic:pic>
-              </a:graphicData>
-            </a:graphic>
-          </wp:inline>
-        </w:drawing>
-      </w:r>
-      <w:r>
-        <w:t xml:space="preserve"> button. Then, to save your settings, click on the </w:t>
-      </w:r>
-      <w:r>
-        <w:rPr>
-          <w:noProof/>
-        </w:rPr>
-        <w:drawing>
-          <wp:inline distT="0" distB="0" distL="0" distR="0">
-            <wp:extent cx="695325" cy="238125"/>
-            <wp:effectExtent l="0" t="0" r="9525" b="9525"/>
-            <wp:docPr id="8" name="Picture 8" descr="Apply"/>
-            <wp:cNvGraphicFramePr>
-              <a:graphicFrameLocks xmlns:a="http://schemas.openxmlformats.org/drawingml/2006/main" noChangeAspect="1"/>
-            </wp:cNvGraphicFramePr>
-            <a:graphic xmlns:a="http://schemas.openxmlformats.org/drawingml/2006/main">
-              <a:graphicData uri="http://schemas.openxmlformats.org/drawingml/2006/picture">
-                <pic:pic xmlns:pic="http://schemas.openxmlformats.org/drawingml/2006/picture">
-                  <pic:nvPicPr>
-                    <pic:cNvPr id="0" name="Picture 3" descr="C:\Users\GraffeS\Desktop\apply_button.png"/>
-                    <pic:cNvPicPr>
-                      <a:picLocks noChangeAspect="1" noChangeArrowheads="1"/>
-                    </pic:cNvPicPr>
-                  </pic:nvPicPr>
-                  <pic:blipFill>
-                    <a:blip r:embed="rId10">
-                      <a:extLst>
-                        <a:ext uri="{28A0092B-C50C-407E-A947-70E740481C1C}">
-                          <a14:useLocalDpi xmlns:a14="http://schemas.microsoft.com/office/drawing/2010/main" val="0"/>
-                        </a:ext>
-                      </a:extLst>
-                    </a:blip>
-                    <a:srcRect/>
-                    <a:stretch>
-                      <a:fillRect/>
-                    </a:stretch>
-                  </pic:blipFill>
-                  <pic:spPr bwMode="auto">
-                    <a:xfrm>
-                      <a:off x="0" y="0"/>
-                      <a:ext cx="695325" cy="238125"/>
-                    </a:xfrm>
-                    <a:prstGeom prst="rect">
-                      <a:avLst/>
-                    </a:prstGeom>
-                    <a:noFill/>
-                    <a:ln>
-                      <a:noFill/>
-                    </a:ln>
-                  </pic:spPr>
-                </pic:pic>
-              </a:graphicData>
-            </a:graphic>
-          </wp:inline>
-        </w:drawing>
-      </w:r>
-      <w:r>
-        <w:t xml:space="preserve"> button.</w:t>
-      </w:r>
-    </w:p>
-    <w:p>
-      <w:r>
-        <w:t xml:space="preserve">If you don’t like your settings and want to revert back to your last settings, click on the </w:t>
-      </w:r>
-      <w:r>
-        <w:rPr>
-          <w:noProof/>
-        </w:rPr>
-        <w:drawing>
-          <wp:inline distT="0" distB="0" distL="0" distR="0">
-            <wp:extent cx="695325" cy="238125"/>
-            <wp:effectExtent l="0" t="0" r="9525" b="9525"/>
-            <wp:docPr id="9" name="Picture 9" descr="Restore"/>
-            <wp:cNvGraphicFramePr>
-              <a:graphicFrameLocks xmlns:a="http://schemas.openxmlformats.org/drawingml/2006/main" noChangeAspect="1"/>
-            </wp:cNvGraphicFramePr>
-            <a:graphic xmlns:a="http://schemas.openxmlformats.org/drawingml/2006/main">
-              <a:graphicData uri="http://schemas.openxmlformats.org/drawingml/2006/picture">
-                <pic:pic xmlns:pic="http://schemas.openxmlformats.org/drawingml/2006/picture">
-                  <pic:nvPicPr>
-                    <pic:cNvPr id="0" name="Picture 4" descr="C:\Users\GraffeS\Desktop\restore_button.png"/>
-                    <pic:cNvPicPr>
-                      <a:picLocks noChangeAspect="1" noChangeArrowheads="1"/>
-                    </pic:cNvPicPr>
-                  </pic:nvPicPr>
-                  <pic:blipFill>
-                    <a:blip r:embed="rId11">
-                      <a:extLst>
-                        <a:ext uri="{28A0092B-C50C-407E-A947-70E740481C1C}">
-                          <a14:useLocalDpi xmlns:a14="http://schemas.microsoft.com/office/drawing/2010/main" val="0"/>
-                        </a:ext>
-                      </a:extLst>
-                    </a:blip>
-                    <a:srcRect/>
-                    <a:stretch>
-                      <a:fillRect/>
-                    </a:stretch>
-                  </pic:blipFill>
-                  <pic:spPr bwMode="auto">
-                    <a:xfrm>
-                      <a:off x="0" y="0"/>
-                      <a:ext cx="695325" cy="238125"/>
-                    </a:xfrm>
-                    <a:prstGeom prst="rect">
-                      <a:avLst/>
-                    </a:prstGeom>
-                    <a:noFill/>
-                    <a:ln>
-                      <a:noFill/>
-                    </a:ln>
-                  </pic:spPr>
-                </pic:pic>
-              </a:graphicData>
-            </a:graphic>
-          </wp:inline>
-        </w:drawing>
-      </w:r>
-      <w:r>
-        <w:t xml:space="preserve"> button.</w:t>
-      </w:r>
-    </w:p>
-    <w:p>
-      <w:pPr>
-        <w:pStyle w:val="Heading2"/>
-      </w:pPr>
-      <w:r>
-        <w:lastRenderedPageBreak/>
-        <w:t>Highlighting</w:t>
-      </w:r>
-      <w:r>
-        <w:t>, Colors, and Fonts</w:t>
-      </w:r>
-    </w:p>
-    <w:p>
-      <w:r>
-        <w:t>To chang</w:t>
-      </w:r>
-      <w:r>
-        <w:t xml:space="preserve">e the appearance of the program, such as the background colors, text colors, fonts, and </w:t>
-      </w:r>
-      <w:proofErr w:type="gramStart"/>
-      <w:r>
-        <w:t>highlighting</w:t>
-      </w:r>
-      <w:proofErr w:type="gramEnd"/>
-      <w:r>
-        <w:t xml:space="preserve"> behavior, click on the </w:t>
-      </w:r>
-      <w:r>
-        <w:rPr>
-          <w:noProof/>
-        </w:rPr>
-        <w:drawing>
-          <wp:inline distT="0" distB="0" distL="0" distR="0">
+          <wp:inline distT="0" distB="0" distL="0" distR="0" wp14:anchorId="4D56DA28" wp14:editId="17FC07FA">
             <wp:extent cx="542925" cy="542925"/>
             <wp:effectExtent l="0" t="0" r="9525" b="9525"/>
-            <wp:docPr id="10" name="Picture 10" descr="Paint Bucket"/>
+            <wp:docPr id="10" name="Picture 10" descr="Color Settings Button. (Keyboard shortcut: F2)."/>
             <wp:cNvGraphicFramePr>
               <a:graphicFrameLocks xmlns:a="http://schemas.openxmlformats.org/drawingml/2006/main" noChangeAspect="1"/>
             </wp:cNvGraphicFramePr>
@@ -638,7 +289,7 @@
                     </pic:cNvPicPr>
                   </pic:nvPicPr>
                   <pic:blipFill>
-                    <a:blip r:embed="rId12">
+                    <a:blip r:embed="rId9">
                       <a:extLst>
                         <a:ext uri="{28A0092B-C50C-407E-A947-70E740481C1C}">
                           <a14:useLocalDpi xmlns:a14="http://schemas.microsoft.com/office/drawing/2010/main" val="0"/>
@@ -670,13 +321,16 @@
         </w:drawing>
       </w:r>
       <w:r>
-        <w:t xml:space="preserve"> </w:t>
-      </w:r>
-      <w:r>
-        <w:t>button</w:t>
-      </w:r>
-      <w:r>
-        <w:t>. This will reveal a window that looks like the following:</w:t>
+        <w:t xml:space="preserve">Highlight, </w:t>
+      </w:r>
+      <w:r>
+        <w:t>Color</w:t>
+      </w:r>
+      <w:r>
+        <w:t>, and Font</w:t>
+      </w:r>
+      <w:r>
+        <w:t xml:space="preserve"> Settings</w:t>
       </w:r>
     </w:p>
     <w:p>
@@ -686,9 +340,9 @@
         </w:rPr>
         <w:drawing>
           <wp:inline distT="0" distB="0" distL="0" distR="0" wp14:anchorId="0940CB22" wp14:editId="21F14ACC">
-            <wp:extent cx="4848225" cy="3371850"/>
-            <wp:effectExtent l="0" t="0" r="9525" b="0"/>
-            <wp:docPr id="12" name="Picture 12" descr="This is an image showing the window for editing the Highlighting, Colors, and Fonts settings. On top there are two checkboxes to toggle highlighting per word, per line, or both. Below that, there are buttons colored to what the current color is for that setting. Then, below those buttons, there is a box where one can select the font to use for their text. Finally, on the bottom, there are the buttons Restore, Preview, and Apply."/>
+            <wp:extent cx="4848225" cy="3280535"/>
+            <wp:effectExtent l="0" t="0" r="0" b="0"/>
+            <wp:docPr id="12" name="Picture 12" descr="Highlight, Color, and Font Setting Dialogue."/>
             <wp:cNvGraphicFramePr>
               <a:graphicFrameLocks xmlns:a="http://schemas.openxmlformats.org/drawingml/2006/main" noChangeAspect="1"/>
             </wp:cNvGraphicFramePr>
@@ -700,7 +354,13 @@
                     <pic:cNvPicPr/>
                   </pic:nvPicPr>
                   <pic:blipFill>
-                    <a:blip r:embed="rId13"/>
+                    <a:blip r:embed="rId10">
+                      <a:extLst>
+                        <a:ext uri="{28A0092B-C50C-407E-A947-70E740481C1C}">
+                          <a14:useLocalDpi xmlns:a14="http://schemas.microsoft.com/office/drawing/2010/main" val="0"/>
+                        </a:ext>
+                      </a:extLst>
+                    </a:blip>
                     <a:stretch>
                       <a:fillRect/>
                     </a:stretch>
@@ -708,7 +368,7 @@
                   <pic:spPr>
                     <a:xfrm>
                       <a:off x="0" y="0"/>
-                      <a:ext cx="4848225" cy="3371850"/>
+                      <a:ext cx="4848225" cy="3280535"/>
                     </a:xfrm>
                     <a:prstGeom prst="rect">
                       <a:avLst/>
@@ -722,417 +382,8 @@
       </w:r>
     </w:p>
     <w:p>
-      <w:proofErr w:type="gramStart"/>
-      <w:r>
-        <w:t>To turn off certain aspects of the highlighting (or everything entirely), click on the checkboxes next to “Text” and “Line.”</w:t>
-      </w:r>
-      <w:proofErr w:type="gramEnd"/>
-      <w:r>
-        <w:t xml:space="preserve"> A checkmark means that setting is active.</w:t>
-      </w:r>
-    </w:p>
-    <w:p>
-      <w:r>
-        <w:t>To change colors, click on the colored button of the setting you want to change. You will see a window that looks like this:</w:t>
-      </w:r>
-    </w:p>
-    <w:p>
-      <w:r>
-        <w:rPr>
-          <w:noProof/>
-        </w:rPr>
-        <w:lastRenderedPageBreak/>
-        <w:drawing>
-          <wp:inline distT="0" distB="0" distL="0" distR="0" wp14:anchorId="2FED17D8" wp14:editId="02D02835">
-            <wp:extent cx="4905375" cy="3743325"/>
-            <wp:effectExtent l="0" t="0" r="9525" b="9525"/>
-            <wp:docPr id="13" name="Picture 13" descr="This is an image showing the window for selecting a color. On the left, there are basic colors that you can choose from. On the right, there is a colored image where you can click to choose the color. There is a slider to the right of it where dragging it down makes the color darker while dragging it up makes the color lighter. Below the colored image and the slider are spinners where you can set the individual attributes of the color, such as the red, green, and blue makeup and the hue, saturation, and value. Finally, on the bottom right, there are the buttons OK and Cancel."/>
-            <wp:cNvGraphicFramePr>
-              <a:graphicFrameLocks xmlns:a="http://schemas.openxmlformats.org/drawingml/2006/main" noChangeAspect="1"/>
-            </wp:cNvGraphicFramePr>
-            <a:graphic xmlns:a="http://schemas.openxmlformats.org/drawingml/2006/main">
-              <a:graphicData uri="http://schemas.openxmlformats.org/drawingml/2006/picture">
-                <pic:pic xmlns:pic="http://schemas.openxmlformats.org/drawingml/2006/picture">
-                  <pic:nvPicPr>
-                    <pic:cNvPr id="0" name=""/>
-                    <pic:cNvPicPr/>
-                  </pic:nvPicPr>
-                  <pic:blipFill>
-                    <a:blip r:embed="rId14"/>
-                    <a:stretch>
-                      <a:fillRect/>
-                    </a:stretch>
-                  </pic:blipFill>
-                  <pic:spPr>
-                    <a:xfrm>
-                      <a:off x="0" y="0"/>
-                      <a:ext cx="4905375" cy="3743325"/>
-                    </a:xfrm>
-                    <a:prstGeom prst="rect">
-                      <a:avLst/>
-                    </a:prstGeom>
-                  </pic:spPr>
-                </pic:pic>
-              </a:graphicData>
-            </a:graphic>
-          </wp:inline>
-        </w:drawing>
-      </w:r>
-    </w:p>
-    <w:p>
-      <w:r>
-        <w:t>You can choose colors either by clicking on the preset colors on the left side of the window, or by clicking on the colored image on the right side of the window to choose a custom color. You can also drag the slider next to it to make the color darker or lighter.</w:t>
-      </w:r>
-    </w:p>
-    <w:p>
-      <w:r>
-        <w:t xml:space="preserve">To save your new choice, click on the </w:t>
-      </w:r>
-      <w:r>
-        <w:rPr>
-          <w:noProof/>
-        </w:rPr>
-        <w:drawing>
-          <wp:inline distT="0" distB="0" distL="0" distR="0">
-            <wp:extent cx="695325" cy="200025"/>
-            <wp:effectExtent l="0" t="0" r="9525" b="9525"/>
-            <wp:docPr id="14" name="Picture 14" descr="OK"/>
-            <wp:cNvGraphicFramePr>
-              <a:graphicFrameLocks xmlns:a="http://schemas.openxmlformats.org/drawingml/2006/main" noChangeAspect="1"/>
-            </wp:cNvGraphicFramePr>
-            <a:graphic xmlns:a="http://schemas.openxmlformats.org/drawingml/2006/main">
-              <a:graphicData uri="http://schemas.openxmlformats.org/drawingml/2006/picture">
-                <pic:pic xmlns:pic="http://schemas.openxmlformats.org/drawingml/2006/picture">
-                  <pic:nvPicPr>
-                    <pic:cNvPr id="0" name="Picture 6" descr="C:\Users\GraffeS\Desktop\ok_button.png"/>
-                    <pic:cNvPicPr>
-                      <a:picLocks noChangeAspect="1" noChangeArrowheads="1"/>
-                    </pic:cNvPicPr>
-                  </pic:nvPicPr>
-                  <pic:blipFill>
-                    <a:blip r:embed="rId15">
-                      <a:extLst>
-                        <a:ext uri="{28A0092B-C50C-407E-A947-70E740481C1C}">
-                          <a14:useLocalDpi xmlns:a14="http://schemas.microsoft.com/office/drawing/2010/main" val="0"/>
-                        </a:ext>
-                      </a:extLst>
-                    </a:blip>
-                    <a:srcRect/>
-                    <a:stretch>
-                      <a:fillRect/>
-                    </a:stretch>
-                  </pic:blipFill>
-                  <pic:spPr bwMode="auto">
-                    <a:xfrm>
-                      <a:off x="0" y="0"/>
-                      <a:ext cx="695325" cy="200025"/>
-                    </a:xfrm>
-                    <a:prstGeom prst="rect">
-                      <a:avLst/>
-                    </a:prstGeom>
-                    <a:noFill/>
-                    <a:ln>
-                      <a:noFill/>
-                    </a:ln>
-                  </pic:spPr>
-                </pic:pic>
-              </a:graphicData>
-            </a:graphic>
-          </wp:inline>
-        </w:drawing>
-      </w:r>
-      <w:r>
-        <w:t xml:space="preserve"> button. To revert back to the color before, click on the </w:t>
-      </w:r>
-      <w:r>
-        <w:rPr>
-          <w:noProof/>
-        </w:rPr>
-        <w:drawing>
-          <wp:inline distT="0" distB="0" distL="0" distR="0">
-            <wp:extent cx="695325" cy="200025"/>
-            <wp:effectExtent l="0" t="0" r="9525" b="9525"/>
-            <wp:docPr id="15" name="Picture 15" descr="Cancel"/>
-            <wp:cNvGraphicFramePr>
-              <a:graphicFrameLocks xmlns:a="http://schemas.openxmlformats.org/drawingml/2006/main" noChangeAspect="1"/>
-            </wp:cNvGraphicFramePr>
-            <a:graphic xmlns:a="http://schemas.openxmlformats.org/drawingml/2006/main">
-              <a:graphicData uri="http://schemas.openxmlformats.org/drawingml/2006/picture">
-                <pic:pic xmlns:pic="http://schemas.openxmlformats.org/drawingml/2006/picture">
-                  <pic:nvPicPr>
-                    <pic:cNvPr id="0" name="Picture 7" descr="C:\Users\GraffeS\Desktop\cancel_button.png"/>
-                    <pic:cNvPicPr>
-                      <a:picLocks noChangeAspect="1" noChangeArrowheads="1"/>
-                    </pic:cNvPicPr>
-                  </pic:nvPicPr>
-                  <pic:blipFill>
-                    <a:blip r:embed="rId16">
-                      <a:extLst>
-                        <a:ext uri="{28A0092B-C50C-407E-A947-70E740481C1C}">
-                          <a14:useLocalDpi xmlns:a14="http://schemas.microsoft.com/office/drawing/2010/main" val="0"/>
-                        </a:ext>
-                      </a:extLst>
-                    </a:blip>
-                    <a:srcRect/>
-                    <a:stretch>
-                      <a:fillRect/>
-                    </a:stretch>
-                  </pic:blipFill>
-                  <pic:spPr bwMode="auto">
-                    <a:xfrm>
-                      <a:off x="0" y="0"/>
-                      <a:ext cx="695325" cy="200025"/>
-                    </a:xfrm>
-                    <a:prstGeom prst="rect">
-                      <a:avLst/>
-                    </a:prstGeom>
-                    <a:noFill/>
-                    <a:ln>
-                      <a:noFill/>
-                    </a:ln>
-                  </pic:spPr>
-                </pic:pic>
-              </a:graphicData>
-            </a:graphic>
-          </wp:inline>
-        </w:drawing>
-      </w:r>
-      <w:r>
-        <w:t xml:space="preserve"> button.</w:t>
-      </w:r>
-    </w:p>
-    <w:p>
-      <w:r>
-        <w:t xml:space="preserve">To change the font, you can either type in the font you want and press the “Enter” key, or click on the </w:t>
-      </w:r>
-      <w:r>
-        <w:rPr>
-          <w:noProof/>
-        </w:rPr>
-        <w:drawing>
-          <wp:inline distT="0" distB="0" distL="0" distR="0">
-            <wp:extent cx="314325" cy="323850"/>
-            <wp:effectExtent l="0" t="0" r="9525" b="0"/>
-            <wp:docPr id="16" name="Picture 16" descr="Small Arrow"/>
-            <wp:cNvGraphicFramePr>
-              <a:graphicFrameLocks xmlns:a="http://schemas.openxmlformats.org/drawingml/2006/main" noChangeAspect="1"/>
-            </wp:cNvGraphicFramePr>
-            <a:graphic xmlns:a="http://schemas.openxmlformats.org/drawingml/2006/main">
-              <a:graphicData uri="http://schemas.openxmlformats.org/drawingml/2006/picture">
-                <pic:pic xmlns:pic="http://schemas.openxmlformats.org/drawingml/2006/picture">
-                  <pic:nvPicPr>
-                    <pic:cNvPr id="0" name="Picture 8" descr="C:\Users\GraffeS\Desktop\small_arrow.png"/>
-                    <pic:cNvPicPr>
-                      <a:picLocks noChangeAspect="1" noChangeArrowheads="1"/>
-                    </pic:cNvPicPr>
-                  </pic:nvPicPr>
-                  <pic:blipFill>
-                    <a:blip r:embed="rId17">
-                      <a:extLst>
-                        <a:ext uri="{28A0092B-C50C-407E-A947-70E740481C1C}">
-                          <a14:useLocalDpi xmlns:a14="http://schemas.microsoft.com/office/drawing/2010/main" val="0"/>
-                        </a:ext>
-                      </a:extLst>
-                    </a:blip>
-                    <a:srcRect/>
-                    <a:stretch>
-                      <a:fillRect/>
-                    </a:stretch>
-                  </pic:blipFill>
-                  <pic:spPr bwMode="auto">
-                    <a:xfrm>
-                      <a:off x="0" y="0"/>
-                      <a:ext cx="314325" cy="323850"/>
-                    </a:xfrm>
-                    <a:prstGeom prst="rect">
-                      <a:avLst/>
-                    </a:prstGeom>
-                    <a:noFill/>
-                    <a:ln>
-                      <a:noFill/>
-                    </a:ln>
-                  </pic:spPr>
-                </pic:pic>
-              </a:graphicData>
-            </a:graphic>
-          </wp:inline>
-        </w:drawing>
-      </w:r>
-      <w:r>
-        <w:t xml:space="preserve"> button that is at the end of the box and choose from one of the available fonts.</w:t>
-      </w:r>
-    </w:p>
-    <w:p>
-      <w:r>
-        <w:t xml:space="preserve">Finally, to preview your changes without saving them, click on the </w:t>
-      </w:r>
-      <w:r>
-        <w:rPr>
-          <w:noProof/>
-        </w:rPr>
-        <w:drawing>
-          <wp:inline distT="0" distB="0" distL="0" distR="0">
-            <wp:extent cx="695325" cy="238125"/>
-            <wp:effectExtent l="0" t="0" r="9525" b="9525"/>
-            <wp:docPr id="17" name="Picture 17" descr="Preview"/>
-            <wp:cNvGraphicFramePr>
-              <a:graphicFrameLocks xmlns:a="http://schemas.openxmlformats.org/drawingml/2006/main" noChangeAspect="1"/>
-            </wp:cNvGraphicFramePr>
-            <a:graphic xmlns:a="http://schemas.openxmlformats.org/drawingml/2006/main">
-              <a:graphicData uri="http://schemas.openxmlformats.org/drawingml/2006/picture">
-                <pic:pic xmlns:pic="http://schemas.openxmlformats.org/drawingml/2006/picture">
-                  <pic:nvPicPr>
-                    <pic:cNvPr id="0" name="Picture 9" descr="C:\Users\GraffeS\Desktop\preview_button.png"/>
-                    <pic:cNvPicPr>
-                      <a:picLocks noChangeAspect="1" noChangeArrowheads="1"/>
-                    </pic:cNvPicPr>
-                  </pic:nvPicPr>
-                  <pic:blipFill>
-                    <a:blip r:embed="rId18">
-                      <a:extLst>
-                        <a:ext uri="{28A0092B-C50C-407E-A947-70E740481C1C}">
-                          <a14:useLocalDpi xmlns:a14="http://schemas.microsoft.com/office/drawing/2010/main" val="0"/>
-                        </a:ext>
-                      </a:extLst>
-                    </a:blip>
-                    <a:srcRect/>
-                    <a:stretch>
-                      <a:fillRect/>
-                    </a:stretch>
-                  </pic:blipFill>
-                  <pic:spPr bwMode="auto">
-                    <a:xfrm>
-                      <a:off x="0" y="0"/>
-                      <a:ext cx="695325" cy="238125"/>
-                    </a:xfrm>
-                    <a:prstGeom prst="rect">
-                      <a:avLst/>
-                    </a:prstGeom>
-                    <a:noFill/>
-                    <a:ln>
-                      <a:noFill/>
-                    </a:ln>
-                  </pic:spPr>
-                </pic:pic>
-              </a:graphicData>
-            </a:graphic>
-          </wp:inline>
-        </w:drawing>
-      </w:r>
-      <w:r>
-        <w:t xml:space="preserve"> button. To save and apply your changes, click on the </w:t>
-      </w:r>
-      <w:r>
-        <w:rPr>
-          <w:noProof/>
-        </w:rPr>
-        <w:drawing>
-          <wp:inline distT="0" distB="0" distL="0" distR="0" wp14:anchorId="05325097" wp14:editId="764A51F9">
-            <wp:extent cx="695325" cy="238125"/>
-            <wp:effectExtent l="0" t="0" r="9525" b="9525"/>
-            <wp:docPr id="18" name="Picture 18" descr="Apply"/>
-            <wp:cNvGraphicFramePr>
-              <a:graphicFrameLocks xmlns:a="http://schemas.openxmlformats.org/drawingml/2006/main" noChangeAspect="1"/>
-            </wp:cNvGraphicFramePr>
-            <a:graphic xmlns:a="http://schemas.openxmlformats.org/drawingml/2006/main">
-              <a:graphicData uri="http://schemas.openxmlformats.org/drawingml/2006/picture">
-                <pic:pic xmlns:pic="http://schemas.openxmlformats.org/drawingml/2006/picture">
-                  <pic:nvPicPr>
-                    <pic:cNvPr id="0" name="Picture 3" descr="C:\Users\GraffeS\Desktop\apply_button.png"/>
-                    <pic:cNvPicPr>
-                      <a:picLocks noChangeAspect="1" noChangeArrowheads="1"/>
-                    </pic:cNvPicPr>
-                  </pic:nvPicPr>
-                  <pic:blipFill>
-                    <a:blip r:embed="rId10">
-                      <a:extLst>
-                        <a:ext uri="{28A0092B-C50C-407E-A947-70E740481C1C}">
-                          <a14:useLocalDpi xmlns:a14="http://schemas.microsoft.com/office/drawing/2010/main" val="0"/>
-                        </a:ext>
-                      </a:extLst>
-                    </a:blip>
-                    <a:srcRect/>
-                    <a:stretch>
-                      <a:fillRect/>
-                    </a:stretch>
-                  </pic:blipFill>
-                  <pic:spPr bwMode="auto">
-                    <a:xfrm>
-                      <a:off x="0" y="0"/>
-                      <a:ext cx="695325" cy="238125"/>
-                    </a:xfrm>
-                    <a:prstGeom prst="rect">
-                      <a:avLst/>
-                    </a:prstGeom>
-                    <a:noFill/>
-                    <a:ln>
-                      <a:noFill/>
-                    </a:ln>
-                  </pic:spPr>
-                </pic:pic>
-              </a:graphicData>
-            </a:graphic>
-          </wp:inline>
-        </w:drawing>
-      </w:r>
-      <w:r>
-        <w:t xml:space="preserve"> button. To restore your settings to what they were before, click on the </w:t>
-      </w:r>
-      <w:r>
-        <w:rPr>
-          <w:noProof/>
-        </w:rPr>
-        <w:drawing>
-          <wp:inline distT="0" distB="0" distL="0" distR="0" wp14:anchorId="4A0CB774" wp14:editId="64E6B794">
-            <wp:extent cx="695325" cy="238125"/>
-            <wp:effectExtent l="0" t="0" r="9525" b="9525"/>
-            <wp:docPr id="19" name="Picture 19" descr="Restore"/>
-            <wp:cNvGraphicFramePr>
-              <a:graphicFrameLocks xmlns:a="http://schemas.openxmlformats.org/drawingml/2006/main" noChangeAspect="1"/>
-            </wp:cNvGraphicFramePr>
-            <a:graphic xmlns:a="http://schemas.openxmlformats.org/drawingml/2006/main">
-              <a:graphicData uri="http://schemas.openxmlformats.org/drawingml/2006/picture">
-                <pic:pic xmlns:pic="http://schemas.openxmlformats.org/drawingml/2006/picture">
-                  <pic:nvPicPr>
-                    <pic:cNvPr id="0" name="Picture 4" descr="C:\Users\GraffeS\Desktop\restore_button.png"/>
-                    <pic:cNvPicPr>
-                      <a:picLocks noChangeAspect="1" noChangeArrowheads="1"/>
-                    </pic:cNvPicPr>
-                  </pic:nvPicPr>
-                  <pic:blipFill>
-                    <a:blip r:embed="rId11">
-                      <a:extLst>
-                        <a:ext uri="{28A0092B-C50C-407E-A947-70E740481C1C}">
-                          <a14:useLocalDpi xmlns:a14="http://schemas.microsoft.com/office/drawing/2010/main" val="0"/>
-                        </a:ext>
-                      </a:extLst>
-                    </a:blip>
-                    <a:srcRect/>
-                    <a:stretch>
-                      <a:fillRect/>
-                    </a:stretch>
-                  </pic:blipFill>
-                  <pic:spPr bwMode="auto">
-                    <a:xfrm>
-                      <a:off x="0" y="0"/>
-                      <a:ext cx="695325" cy="238125"/>
-                    </a:xfrm>
-                    <a:prstGeom prst="rect">
-                      <a:avLst/>
-                    </a:prstGeom>
-                    <a:noFill/>
-                    <a:ln>
-                      <a:noFill/>
-                    </a:ln>
-                  </pic:spPr>
-                </pic:pic>
-              </a:graphicData>
-            </a:graphic>
-          </wp:inline>
-        </w:drawing>
-      </w:r>
-      <w:r>
-        <w:t xml:space="preserve"> button.</w:t>
+      <w:r>
+        <w:t>Enable highlighting by word and sentence as it is read. Dual-highlighting is enabled by default. Change the colors of the background and text in the document. Also change how word and sentence are highlighted while being read. Finally, change the font. Preview changes, apply changes, or restore to software defaults.</w:t>
       </w:r>
     </w:p>
     <w:p>
@@ -1140,14 +391,10 @@
         <w:pStyle w:val="Heading1"/>
       </w:pPr>
       <w:r>
-        <w:lastRenderedPageBreak/>
-        <w:t>Making Text Larger</w:t>
-      </w:r>
-    </w:p>
-    <w:p>
-      <w:r>
-        <w:t xml:space="preserve">There are a couple ways to make text larger and easier to see. You can either click on the </w:t>
-      </w:r>
+        <w:t>Enlarging Text</w:t>
+      </w:r>
+    </w:p>
+    <w:p>
       <w:r>
         <w:rPr>
           <w:noProof/>
@@ -1156,7 +403,7 @@
           <wp:inline distT="0" distB="0" distL="0" distR="0">
             <wp:extent cx="466725" cy="466725"/>
             <wp:effectExtent l="0" t="0" r="9525" b="9525"/>
-            <wp:docPr id="20" name="Picture 20" descr="Zoom In (Control Equals)"/>
+            <wp:docPr id="20" name="Picture 20" descr="Zoom In Button. (Keyboard shortcut: Ctrl =)."/>
             <wp:cNvGraphicFramePr>
               <a:graphicFrameLocks xmlns:a="http://schemas.openxmlformats.org/drawingml/2006/main" noChangeAspect="1"/>
             </wp:cNvGraphicFramePr>
@@ -1170,7 +417,7 @@
                     </pic:cNvPicPr>
                   </pic:nvPicPr>
                   <pic:blipFill>
-                    <a:blip r:embed="rId19">
+                    <a:blip r:embed="rId11">
                       <a:extLst>
                         <a:ext uri="{28A0092B-C50C-407E-A947-70E740481C1C}">
                           <a14:useLocalDpi xmlns:a14="http://schemas.microsoft.com/office/drawing/2010/main" val="0"/>
@@ -1201,18 +448,17 @@
           </wp:inline>
         </w:drawing>
       </w:r>
-      <w:r>
-        <w:t xml:space="preserve"> button and </w:t>
-      </w:r>
+    </w:p>
+    <w:p>
       <w:r>
         <w:rPr>
           <w:noProof/>
         </w:rPr>
         <w:drawing>
-          <wp:inline distT="0" distB="0" distL="0" distR="0">
+          <wp:inline distT="0" distB="0" distL="0" distR="0" wp14:anchorId="66FA4612" wp14:editId="2A5F0339">
             <wp:extent cx="504825" cy="504825"/>
             <wp:effectExtent l="0" t="0" r="9525" b="9525"/>
-            <wp:docPr id="21" name="Picture 21" descr="Zoom Out (Control Minus)"/>
+            <wp:docPr id="21" name="Picture 21" descr="Zoom Out Button. (Ctrl Minus)."/>
             <wp:cNvGraphicFramePr>
               <a:graphicFrameLocks xmlns:a="http://schemas.openxmlformats.org/drawingml/2006/main" noChangeAspect="1"/>
             </wp:cNvGraphicFramePr>
@@ -1226,7 +472,7 @@
                     </pic:cNvPicPr>
                   </pic:nvPicPr>
                   <pic:blipFill>
-                    <a:blip r:embed="rId20">
+                    <a:blip r:embed="rId12">
                       <a:extLst>
                         <a:ext uri="{28A0092B-C50C-407E-A947-70E740481C1C}">
                           <a14:useLocalDpi xmlns:a14="http://schemas.microsoft.com/office/drawing/2010/main" val="0"/>
@@ -1257,34 +503,41 @@
           </wp:inline>
         </w:drawing>
       </w:r>
-      <w:r>
-        <w:t xml:space="preserve"> button</w:t>
-      </w:r>
-      <w:r>
-        <w:t xml:space="preserve"> to make the text larger and </w:t>
-      </w:r>
-      <w:proofErr w:type="gramStart"/>
-      <w:r>
-        <w:t>smaller,</w:t>
-      </w:r>
-      <w:proofErr w:type="gramEnd"/>
-      <w:r>
-        <w:t xml:space="preserve"> or you can hold the “Control” key and use your mouse wheel.</w:t>
-      </w:r>
-    </w:p>
-    <w:p>
-      <w:r>
-        <w:t xml:space="preserve">For the Navigation items, click on the smaller </w:t>
-      </w:r>
+    </w:p>
+    <w:p>
+      <w:r>
+        <w:t>Try it!</w:t>
+      </w:r>
+    </w:p>
+    <w:p>
+      <w:r>
+        <w:t>Hold down Ctrl and the scroll wheel to quickly zoom in and out.</w:t>
+      </w:r>
+    </w:p>
+    <w:p>
+      <w:pPr>
+        <w:pStyle w:val="Heading1"/>
+      </w:pPr>
+      <w:r>
+        <w:t>Navigating the Document</w:t>
+      </w:r>
+    </w:p>
+    <w:p>
+      <w:r>
+        <w:t>Navigate quickly between headings and pages.</w:t>
+      </w:r>
+    </w:p>
+    <w:p/>
+    <w:p>
       <w:r>
         <w:rPr>
           <w:noProof/>
         </w:rPr>
         <w:drawing>
-          <wp:inline distT="0" distB="0" distL="0" distR="0" wp14:anchorId="477DEDD2" wp14:editId="45195E77">
-            <wp:extent cx="466725" cy="466725"/>
-            <wp:effectExtent l="0" t="0" r="9525" b="9525"/>
-            <wp:docPr id="22" name="Picture 22" descr="Zoom In (Control Equals)"/>
+          <wp:inline distT="0" distB="0" distL="0" distR="0" wp14:anchorId="071E7C6D" wp14:editId="62C8F06A">
+            <wp:extent cx="2758654" cy="2790825"/>
+            <wp:effectExtent l="0" t="0" r="3810" b="0"/>
+            <wp:docPr id="6" name="Picture 6"/>
             <wp:cNvGraphicFramePr>
               <a:graphicFrameLocks xmlns:a="http://schemas.openxmlformats.org/drawingml/2006/main" noChangeAspect="1"/>
             </wp:cNvGraphicFramePr>
@@ -1292,20 +545,17 @@
               <a:graphicData uri="http://schemas.openxmlformats.org/drawingml/2006/picture">
                 <pic:pic xmlns:pic="http://schemas.openxmlformats.org/drawingml/2006/picture">
                   <pic:nvPicPr>
-                    <pic:cNvPr id="0" name="Picture 10" descr="W:\Nifty Prose Articulator\workspace2\another\src\forms\icons\zoom_in.png"/>
-                    <pic:cNvPicPr>
-                      <a:picLocks noChangeAspect="1" noChangeArrowheads="1"/>
-                    </pic:cNvPicPr>
+                    <pic:cNvPr id="0" name=""/>
+                    <pic:cNvPicPr/>
                   </pic:nvPicPr>
                   <pic:blipFill>
-                    <a:blip r:embed="rId19">
+                    <a:blip r:embed="rId13">
                       <a:extLst>
                         <a:ext uri="{28A0092B-C50C-407E-A947-70E740481C1C}">
                           <a14:useLocalDpi xmlns:a14="http://schemas.microsoft.com/office/drawing/2010/main" val="0"/>
                         </a:ext>
                       </a:extLst>
                     </a:blip>
-                    <a:srcRect/>
                     <a:stretch>
                       <a:fillRect/>
                     </a:stretch>
@@ -1313,15 +563,19 @@
                   <pic:spPr bwMode="auto">
                     <a:xfrm>
                       <a:off x="0" y="0"/>
-                      <a:ext cx="466725" cy="466725"/>
+                      <a:ext cx="2758654" cy="2790825"/>
                     </a:xfrm>
                     <a:prstGeom prst="rect">
                       <a:avLst/>
                     </a:prstGeom>
-                    <a:noFill/>
                     <a:ln>
                       <a:noFill/>
                     </a:ln>
+                    <a:extLst>
+                      <a:ext uri="{53640926-AAD7-44D8-BBD7-CCE9431645EC}">
+                        <a14:shadowObscured xmlns:a14="http://schemas.microsoft.com/office/drawing/2010/main"/>
+                      </a:ext>
+                    </a:extLst>
                   </pic:spPr>
                 </pic:pic>
               </a:graphicData>
@@ -1329,18 +583,59 @@
           </wp:inline>
         </w:drawing>
       </w:r>
-      <w:r>
-        <w:t xml:space="preserve"> button and </w:t>
-      </w:r>
+    </w:p>
+    <w:p>
+      <w:r>
+        <w:t xml:space="preserve">Navigate headings by selecting the "Headings" tab. Navigate by page by selecting the "Pages" tab. Select a heading and page, </w:t>
+      </w:r>
+      <w:proofErr w:type="gramStart"/>
+      <w:r>
+        <w:t>then</w:t>
+      </w:r>
+      <w:proofErr w:type="gramEnd"/>
+      <w:r>
+        <w:t xml:space="preserve"> press the "Read Button".</w:t>
+      </w:r>
+    </w:p>
+    <w:p>
+      <w:r>
+        <w:t xml:space="preserve">Visit the Central Access website to learn how you can prepare your Word Documents to navigate by heading and page: </w:t>
+      </w:r>
+      <w:r>
+        <w:t>www.cwu.edu/central-ac</w:t>
+      </w:r>
+      <w:r>
+        <w:t>c</w:t>
+      </w:r>
+      <w:r>
+        <w:t>ess/reader</w:t>
+      </w:r>
+    </w:p>
+    <w:p>
+      <w:pPr>
+        <w:pStyle w:val="Heading1"/>
+      </w:pPr>
+      <w:r>
+        <w:t>Opening a Word Document</w:t>
+      </w:r>
+      <w:bookmarkStart w:id="0" w:name="_GoBack"/>
+      <w:bookmarkEnd w:id="0"/>
+    </w:p>
+    <w:p>
+      <w:r>
+        <w:t>Open a Word Document in the File menu (Keyboard shortcut: Ctrl O).</w:t>
+      </w:r>
+    </w:p>
+    <w:p>
       <w:r>
         <w:rPr>
           <w:noProof/>
         </w:rPr>
         <w:drawing>
-          <wp:inline distT="0" distB="0" distL="0" distR="0" wp14:anchorId="70A0DE47" wp14:editId="667C335D">
-            <wp:extent cx="504825" cy="504825"/>
-            <wp:effectExtent l="0" t="0" r="9525" b="9525"/>
-            <wp:docPr id="23" name="Picture 23" descr="Zoom Out (Control Minus)"/>
+          <wp:inline distT="0" distB="0" distL="0" distR="0" wp14:anchorId="5B7937CF" wp14:editId="588BA486">
+            <wp:extent cx="2283564" cy="1381125"/>
+            <wp:effectExtent l="0" t="0" r="2540" b="0"/>
+            <wp:docPr id="26" name="Picture 26"/>
             <wp:cNvGraphicFramePr>
               <a:graphicFrameLocks xmlns:a="http://schemas.openxmlformats.org/drawingml/2006/main" noChangeAspect="1"/>
             </wp:cNvGraphicFramePr>
@@ -1348,20 +643,17 @@
               <a:graphicData uri="http://schemas.openxmlformats.org/drawingml/2006/picture">
                 <pic:pic xmlns:pic="http://schemas.openxmlformats.org/drawingml/2006/picture">
                   <pic:nvPicPr>
-                    <pic:cNvPr id="0" name="Picture 11" descr="W:\Nifty Prose Articulator\workspace2\another\src\forms\icons\zoom_out.png"/>
-                    <pic:cNvPicPr>
-                      <a:picLocks noChangeAspect="1" noChangeArrowheads="1"/>
-                    </pic:cNvPicPr>
+                    <pic:cNvPr id="0" name=""/>
+                    <pic:cNvPicPr/>
                   </pic:nvPicPr>
                   <pic:blipFill>
-                    <a:blip r:embed="rId20">
+                    <a:blip r:embed="rId14">
                       <a:extLst>
                         <a:ext uri="{28A0092B-C50C-407E-A947-70E740481C1C}">
                           <a14:useLocalDpi xmlns:a14="http://schemas.microsoft.com/office/drawing/2010/main" val="0"/>
                         </a:ext>
                       </a:extLst>
                     </a:blip>
-                    <a:srcRect/>
                     <a:stretch>
                       <a:fillRect/>
                     </a:stretch>
@@ -1369,105 +661,25 @@
                   <pic:spPr bwMode="auto">
                     <a:xfrm>
                       <a:off x="0" y="0"/>
-                      <a:ext cx="504825" cy="504825"/>
+                      <a:ext cx="2283564" cy="1381125"/>
                     </a:xfrm>
                     <a:prstGeom prst="rect">
                       <a:avLst/>
                     </a:prstGeom>
-                    <a:noFill/>
                     <a:ln>
                       <a:noFill/>
                     </a:ln>
+                    <a:extLst>
+                      <a:ext uri="{53640926-AAD7-44D8-BBD7-CCE9431645EC}">
+                        <a14:shadowObscured xmlns:a14="http://schemas.microsoft.com/office/drawing/2010/main"/>
+                      </a:ext>
+                    </a:extLst>
                   </pic:spPr>
                 </pic:pic>
               </a:graphicData>
             </a:graphic>
           </wp:inline>
         </w:drawing>
-      </w:r>
-      <w:r>
-        <w:t xml:space="preserve"> button that is above the navigation items to the right of the “Navigation:” label.</w:t>
-      </w:r>
-    </w:p>
-    <w:p>
-      <w:pPr>
-        <w:pStyle w:val="Heading1"/>
-      </w:pPr>
-      <w:r>
-        <w:t>Navigating the Document</w:t>
-      </w:r>
-    </w:p>
-    <w:p>
-      <w:r>
-        <w:t>On the left side of the window</w:t>
-      </w:r>
-      <w:r>
-        <w:t>, you will see a navigation panel that looks like the following:</w:t>
-      </w:r>
-    </w:p>
-    <w:p>
-      <w:r>
-        <w:rPr>
-          <w:noProof/>
-        </w:rPr>
-        <w:drawing>
-          <wp:inline distT="0" distB="0" distL="0" distR="0">
-            <wp:extent cx="4152900" cy="2628900"/>
-            <wp:effectExtent l="0" t="0" r="0" b="0"/>
-            <wp:docPr id="25" name="Picture 25" descr="This is an image showing the navigation panel. It is located on the very left side of the window. On the top, there is a label that reads &quot;Navigation&quot; and then two buttons for making the text bigger or smaller that look like magnifying glasses. Next to those buttons are the Expand and Collapse buttons, which expand and collapse all of the headings respectively. Below that there are two tabs called Bookmarks and Pages, which when clicked, will show the bookmarks or the page numbers respectively."/>
-            <wp:cNvGraphicFramePr>
-              <a:graphicFrameLocks xmlns:a="http://schemas.openxmlformats.org/drawingml/2006/main" noChangeAspect="1"/>
-            </wp:cNvGraphicFramePr>
-            <a:graphic xmlns:a="http://schemas.openxmlformats.org/drawingml/2006/main">
-              <a:graphicData uri="http://schemas.openxmlformats.org/drawingml/2006/picture">
-                <pic:pic xmlns:pic="http://schemas.openxmlformats.org/drawingml/2006/picture">
-                  <pic:nvPicPr>
-                    <pic:cNvPr id="0" name="Picture 1" descr="C:\Users\GraffeS\Desktop\bookmark-screenshot.png"/>
-                    <pic:cNvPicPr>
-                      <a:picLocks noChangeAspect="1" noChangeArrowheads="1"/>
-                    </pic:cNvPicPr>
-                  </pic:nvPicPr>
-                  <pic:blipFill>
-                    <a:blip r:embed="rId21">
-                      <a:extLst>
-                        <a:ext uri="{28A0092B-C50C-407E-A947-70E740481C1C}">
-                          <a14:useLocalDpi xmlns:a14="http://schemas.microsoft.com/office/drawing/2010/main" val="0"/>
-                        </a:ext>
-                      </a:extLst>
-                    </a:blip>
-                    <a:srcRect/>
-                    <a:stretch>
-                      <a:fillRect/>
-                    </a:stretch>
-                  </pic:blipFill>
-                  <pic:spPr bwMode="auto">
-                    <a:xfrm>
-                      <a:off x="0" y="0"/>
-                      <a:ext cx="4152900" cy="2628900"/>
-                    </a:xfrm>
-                    <a:prstGeom prst="rect">
-                      <a:avLst/>
-                    </a:prstGeom>
-                    <a:noFill/>
-                    <a:ln>
-                      <a:noFill/>
-                    </a:ln>
-                  </pic:spPr>
-                </pic:pic>
-              </a:graphicData>
-            </a:graphic>
-          </wp:inline>
-        </w:drawing>
-      </w:r>
-    </w:p>
-    <w:p>
-      <w:r>
-        <w:t>The items you see are the headings that correspond to the headings in your document. For headings that have subheadings, you will see an arrow to the left of it that when clicked will reveal or hide the subheadings.</w:t>
-      </w:r>
-    </w:p>
-    <w:p>
-      <w:r>
-        <w:t>To navigate to that heading in the document, click on the item. The document view will automatically scroll to where the heading is located in the document.</w:t>
       </w:r>
     </w:p>
     <w:sectPr>
@@ -1813,6 +1025,17 @@
       <w:szCs w:val="26"/>
     </w:rPr>
   </w:style>
+  <w:style w:type="character" w:styleId="Hyperlink">
+    <w:name w:val="Hyperlink"/>
+    <w:basedOn w:val="DefaultParagraphFont"/>
+    <w:uiPriority w:val="99"/>
+    <w:unhideWhenUsed/>
+    <w:rsid w:val="00467B41"/>
+    <w:rPr>
+      <w:color w:val="0000FF" w:themeColor="hyperlink"/>
+      <w:u w:val="single"/>
+    </w:rPr>
+  </w:style>
 </w:styles>
 </file>
 
@@ -2147,6 +1370,17 @@
       <w:color w:val="4F81BD" w:themeColor="accent1"/>
       <w:sz w:val="26"/>
       <w:szCs w:val="26"/>
+    </w:rPr>
+  </w:style>
+  <w:style w:type="character" w:styleId="Hyperlink">
+    <w:name w:val="Hyperlink"/>
+    <w:basedOn w:val="DefaultParagraphFont"/>
+    <w:uiPriority w:val="99"/>
+    <w:unhideWhenUsed/>
+    <w:rsid w:val="00467B41"/>
+    <w:rPr>
+      <w:color w:val="0000FF" w:themeColor="hyperlink"/>
+      <w:u w:val="single"/>
     </w:rPr>
   </w:style>
 </w:styles>

</xml_diff>

<commit_message>
Added absolute value pattern to General database.
</commit_message>
<xml_diff>
--- a/Tutorial.docx
+++ b/Tutorial.docx
@@ -221,6 +221,7 @@
         <w:rPr>
           <w:noProof/>
         </w:rPr>
+        <w:lastRenderedPageBreak/>
         <w:drawing>
           <wp:inline distT="0" distB="0" distL="0" distR="0" wp14:anchorId="328E3E5F" wp14:editId="6E0C387F">
             <wp:extent cx="4333875" cy="3781425"/>
@@ -271,6 +272,7 @@
         <w:rPr>
           <w:noProof/>
         </w:rPr>
+        <w:lastRenderedPageBreak/>
         <w:drawing>
           <wp:inline distT="0" distB="0" distL="0" distR="0" wp14:anchorId="4D56DA28" wp14:editId="17FC07FA">
             <wp:extent cx="542925" cy="542925"/>
@@ -618,8 +620,6 @@
       <w:r>
         <w:t>Opening a Word Document</w:t>
       </w:r>
-      <w:bookmarkStart w:id="0" w:name="_GoBack"/>
-      <w:bookmarkEnd w:id="0"/>
     </w:p>
     <w:p>
       <w:r>
@@ -632,10 +632,10 @@
           <w:noProof/>
         </w:rPr>
         <w:drawing>
-          <wp:inline distT="0" distB="0" distL="0" distR="0" wp14:anchorId="5B7937CF" wp14:editId="588BA486">
-            <wp:extent cx="2283564" cy="1381125"/>
-            <wp:effectExtent l="0" t="0" r="2540" b="0"/>
-            <wp:docPr id="26" name="Picture 26"/>
+          <wp:inline distT="0" distB="0" distL="0" distR="0">
+            <wp:extent cx="2286000" cy="1381125"/>
+            <wp:effectExtent l="0" t="0" r="0" b="9525"/>
+            <wp:docPr id="2" name="Picture 2"/>
             <wp:cNvGraphicFramePr>
               <a:graphicFrameLocks xmlns:a="http://schemas.openxmlformats.org/drawingml/2006/main" noChangeAspect="1"/>
             </wp:cNvGraphicFramePr>
@@ -643,7 +643,7 @@
               <a:graphicData uri="http://schemas.openxmlformats.org/drawingml/2006/picture">
                 <pic:pic xmlns:pic="http://schemas.openxmlformats.org/drawingml/2006/picture">
                   <pic:nvPicPr>
-                    <pic:cNvPr id="0" name=""/>
+                    <pic:cNvPr id="0" name="OpenFile-highlighted.png"/>
                     <pic:cNvPicPr/>
                   </pic:nvPicPr>
                   <pic:blipFill>
@@ -658,22 +658,14 @@
                       <a:fillRect/>
                     </a:stretch>
                   </pic:blipFill>
-                  <pic:spPr bwMode="auto">
+                  <pic:spPr>
                     <a:xfrm>
                       <a:off x="0" y="0"/>
-                      <a:ext cx="2283564" cy="1381125"/>
+                      <a:ext cx="2286000" cy="1381125"/>
                     </a:xfrm>
                     <a:prstGeom prst="rect">
                       <a:avLst/>
                     </a:prstGeom>
-                    <a:ln>
-                      <a:noFill/>
-                    </a:ln>
-                    <a:extLst>
-                      <a:ext uri="{53640926-AAD7-44D8-BBD7-CCE9431645EC}">
-                        <a14:shadowObscured xmlns:a14="http://schemas.microsoft.com/office/drawing/2010/main"/>
-                      </a:ext>
-                    </a:extLst>
                   </pic:spPr>
                 </pic:pic>
               </a:graphicData>
@@ -681,6 +673,8 @@
           </wp:inline>
         </w:drawing>
       </w:r>
+      <w:bookmarkStart w:id="0" w:name="_GoBack"/>
+      <w:bookmarkEnd w:id="0"/>
     </w:p>
     <w:sectPr>
       <w:pgSz w:w="12240" w:h="15840"/>

</xml_diff>

<commit_message>
Added hyperlinking ability to Word doc importer. To make it work, the text has to match the web address and be hyperlinked (colored blue with an underline).
</commit_message>
<xml_diff>
--- a/Tutorial.docx
+++ b/Tutorial.docx
@@ -601,17 +601,33 @@
     </w:p>
     <w:p>
       <w:r>
-        <w:t xml:space="preserve">Visit the Central Access website to learn how you can prepare your Word Documents to navigate by heading and page: </w:t>
-      </w:r>
-      <w:r>
-        <w:t>www.cwu.edu/central-ac</w:t>
-      </w:r>
-      <w:r>
-        <w:t>c</w:t>
-      </w:r>
-      <w:r>
-        <w:t>ess/reader</w:t>
-      </w:r>
+        <w:t xml:space="preserve">Visit the Central Access website to learn how you can prepare </w:t>
+      </w:r>
+      <w:bookmarkStart w:id="0" w:name="_GoBack"/>
+      <w:bookmarkEnd w:id="0"/>
+      <w:r>
+        <w:t xml:space="preserve">your Word Documents to navigate by heading and page: </w:t>
+      </w:r>
+      <w:hyperlink r:id="rId14" w:history="1">
+        <w:r>
+          <w:rPr>
+            <w:rStyle w:val="Hyperlink"/>
+          </w:rPr>
+          <w:t>www.cwu.edu/central-ac</w:t>
+        </w:r>
+        <w:r>
+          <w:rPr>
+            <w:rStyle w:val="Hyperlink"/>
+          </w:rPr>
+          <w:t>c</w:t>
+        </w:r>
+        <w:r>
+          <w:rPr>
+            <w:rStyle w:val="Hyperlink"/>
+          </w:rPr>
+          <w:t>ess/reader</w:t>
+        </w:r>
+      </w:hyperlink>
     </w:p>
     <w:p>
       <w:pPr>
@@ -647,7 +663,7 @@
                     <pic:cNvPicPr/>
                   </pic:nvPicPr>
                   <pic:blipFill>
-                    <a:blip r:embed="rId14">
+                    <a:blip r:embed="rId15">
                       <a:extLst>
                         <a:ext uri="{28A0092B-C50C-407E-A947-70E740481C1C}">
                           <a14:useLocalDpi xmlns:a14="http://schemas.microsoft.com/office/drawing/2010/main" val="0"/>
@@ -673,8 +689,6 @@
           </wp:inline>
         </w:drawing>
       </w:r>
-      <w:bookmarkStart w:id="0" w:name="_GoBack"/>
-      <w:bookmarkEnd w:id="0"/>
     </w:p>
     <w:sectPr>
       <w:pgSz w:w="12240" w:h="15840"/>

</xml_diff>

<commit_message>
Fixed MathType issue dealing with lack of ruler in line when line says that there is one. Whatever.
</commit_message>
<xml_diff>
--- a/Tutorial.docx
+++ b/Tutorial.docx
@@ -601,12 +601,7 @@
     </w:p>
     <w:p>
       <w:r>
-        <w:t xml:space="preserve">Visit the Central Access website to learn how you can prepare </w:t>
-      </w:r>
-      <w:bookmarkStart w:id="0" w:name="_GoBack"/>
-      <w:bookmarkEnd w:id="0"/>
-      <w:r>
-        <w:t xml:space="preserve">your Word Documents to navigate by heading and page: </w:t>
+        <w:t xml:space="preserve">Visit the Central Access website to learn how you can prepare your Word Documents to navigate by heading and page: </w:t>
       </w:r>
       <w:hyperlink r:id="rId14" w:history="1">
         <w:r>
@@ -631,27 +626,17 @@
     </w:p>
     <w:p>
       <w:pPr>
-        <w:pStyle w:val="Heading1"/>
+        <w:pStyle w:val="Heading2"/>
       </w:pPr>
-      <w:r>
-        <w:t>Opening a Word Document</w:t>
-      </w:r>
-    </w:p>
-    <w:p>
-      <w:r>
-        <w:t>Open a Word Document in the File menu (Keyboard shortcut: Ctrl O).</w:t>
-      </w:r>
-    </w:p>
-    <w:p>
       <w:r>
         <w:rPr>
           <w:noProof/>
         </w:rPr>
         <w:drawing>
           <wp:inline distT="0" distB="0" distL="0" distR="0">
-            <wp:extent cx="2286000" cy="1381125"/>
-            <wp:effectExtent l="0" t="0" r="0" b="9525"/>
-            <wp:docPr id="2" name="Picture 2"/>
+            <wp:extent cx="523875" cy="523875"/>
+            <wp:effectExtent l="0" t="0" r="9525" b="9525"/>
+            <wp:docPr id="3" name="Picture 3"/>
             <wp:cNvGraphicFramePr>
               <a:graphicFrameLocks xmlns:a="http://schemas.openxmlformats.org/drawingml/2006/main" noChangeAspect="1"/>
             </wp:cNvGraphicFramePr>
@@ -659,7 +644,7 @@
               <a:graphicData uri="http://schemas.openxmlformats.org/drawingml/2006/picture">
                 <pic:pic xmlns:pic="http://schemas.openxmlformats.org/drawingml/2006/picture">
                   <pic:nvPicPr>
-                    <pic:cNvPr id="0" name="OpenFile-highlighted.png"/>
+                    <pic:cNvPr id="0" name="text_speak.png"/>
                     <pic:cNvPicPr/>
                   </pic:nvPicPr>
                   <pic:blipFill>
@@ -677,11 +662,202 @@
                   <pic:spPr>
                     <a:xfrm>
                       <a:off x="0" y="0"/>
-                      <a:ext cx="2286000" cy="1381125"/>
+                      <a:ext cx="515789" cy="515789"/>
                     </a:xfrm>
                     <a:prstGeom prst="rect">
                       <a:avLst/>
                     </a:prstGeom>
+                  </pic:spPr>
+                </pic:pic>
+              </a:graphicData>
+            </a:graphic>
+          </wp:inline>
+        </w:drawing>
+      </w:r>
+      <w:r>
+        <w:t>Save to MP3</w:t>
+      </w:r>
+    </w:p>
+    <w:p>
+      <w:r>
+        <w:t xml:space="preserve">Save the speech of your entire document in the File menu (Keyboard shortcut: Ctrl M). To save just the current selection to MP3, also use the File menu (Keyboard shortcut: Ctrl Shift M). </w:t>
+      </w:r>
+    </w:p>
+    <w:p>
+      <w:r>
+        <w:rPr>
+          <w:noProof/>
+        </w:rPr>
+        <w:drawing>
+          <wp:inline distT="0" distB="0" distL="0" distR="0">
+            <wp:extent cx="3314700" cy="2409825"/>
+            <wp:effectExtent l="0" t="0" r="0" b="9525"/>
+            <wp:docPr id="13" name="Picture 13" descr="C:\Users\GraffeS\Desktop\save_to_mp3.png"/>
+            <wp:cNvGraphicFramePr>
+              <a:graphicFrameLocks xmlns:a="http://schemas.openxmlformats.org/drawingml/2006/main" noChangeAspect="1"/>
+            </wp:cNvGraphicFramePr>
+            <a:graphic xmlns:a="http://schemas.openxmlformats.org/drawingml/2006/main">
+              <a:graphicData uri="http://schemas.openxmlformats.org/drawingml/2006/picture">
+                <pic:pic xmlns:pic="http://schemas.openxmlformats.org/drawingml/2006/picture">
+                  <pic:nvPicPr>
+                    <pic:cNvPr id="0" name="Picture 2" descr="C:\Users\GraffeS\Desktop\save_to_mp3.png"/>
+                    <pic:cNvPicPr>
+                      <a:picLocks noChangeAspect="1" noChangeArrowheads="1"/>
+                    </pic:cNvPicPr>
+                  </pic:nvPicPr>
+                  <pic:blipFill>
+                    <a:blip r:embed="rId16">
+                      <a:extLst>
+                        <a:ext uri="{28A0092B-C50C-407E-A947-70E740481C1C}">
+                          <a14:useLocalDpi xmlns:a14="http://schemas.microsoft.com/office/drawing/2010/main" val="0"/>
+                        </a:ext>
+                      </a:extLst>
+                    </a:blip>
+                    <a:srcRect/>
+                    <a:stretch>
+                      <a:fillRect/>
+                    </a:stretch>
+                  </pic:blipFill>
+                  <pic:spPr bwMode="auto">
+                    <a:xfrm>
+                      <a:off x="0" y="0"/>
+                      <a:ext cx="3314700" cy="2409825"/>
+                    </a:xfrm>
+                    <a:prstGeom prst="rect">
+                      <a:avLst/>
+                    </a:prstGeom>
+                    <a:noFill/>
+                    <a:ln>
+                      <a:noFill/>
+                    </a:ln>
+                  </pic:spPr>
+                </pic:pic>
+              </a:graphicData>
+            </a:graphic>
+          </wp:inline>
+        </w:drawing>
+      </w:r>
+    </w:p>
+    <w:p>
+      <w:r>
+        <w:lastRenderedPageBreak/>
+        <w:t xml:space="preserve">The </w:t>
+      </w:r>
+      <w:r>
+        <w:rPr>
+          <w:noProof/>
+        </w:rPr>
+        <w:drawing>
+          <wp:inline distT="0" distB="0" distL="0" distR="0" wp14:anchorId="3296C39B" wp14:editId="5CDACDB3">
+            <wp:extent cx="523875" cy="523875"/>
+            <wp:effectExtent l="0" t="0" r="9525" b="9525"/>
+            <wp:docPr id="8" name="Picture 8" descr="Save to MP3 Button. (Ctrl M)."/>
+            <wp:cNvGraphicFramePr>
+              <a:graphicFrameLocks xmlns:a="http://schemas.openxmlformats.org/drawingml/2006/main" noChangeAspect="1"/>
+            </wp:cNvGraphicFramePr>
+            <a:graphic xmlns:a="http://schemas.openxmlformats.org/drawingml/2006/main">
+              <a:graphicData uri="http://schemas.openxmlformats.org/drawingml/2006/picture">
+                <pic:pic xmlns:pic="http://schemas.openxmlformats.org/drawingml/2006/picture">
+                  <pic:nvPicPr>
+                    <pic:cNvPr id="0" name="text_speak.png"/>
+                    <pic:cNvPicPr/>
+                  </pic:nvPicPr>
+                  <pic:blipFill>
+                    <a:blip r:embed="rId15">
+                      <a:extLst>
+                        <a:ext uri="{28A0092B-C50C-407E-A947-70E740481C1C}">
+                          <a14:useLocalDpi xmlns:a14="http://schemas.microsoft.com/office/drawing/2010/main" val="0"/>
+                        </a:ext>
+                      </a:extLst>
+                    </a:blip>
+                    <a:stretch>
+                      <a:fillRect/>
+                    </a:stretch>
+                  </pic:blipFill>
+                  <pic:spPr>
+                    <a:xfrm>
+                      <a:off x="0" y="0"/>
+                      <a:ext cx="515789" cy="515789"/>
+                    </a:xfrm>
+                    <a:prstGeom prst="rect">
+                      <a:avLst/>
+                    </a:prstGeom>
+                  </pic:spPr>
+                </pic:pic>
+              </a:graphicData>
+            </a:graphic>
+          </wp:inline>
+        </w:drawing>
+      </w:r>
+      <w:r>
+        <w:t xml:space="preserve"> button on the toolbar will also save the speech of the entire document to MP3.</w:t>
+      </w:r>
+    </w:p>
+    <w:p>
+      <w:pPr>
+        <w:pStyle w:val="Heading1"/>
+      </w:pPr>
+      <w:r>
+        <w:t>Opening a Word Document</w:t>
+      </w:r>
+    </w:p>
+    <w:p>
+      <w:r>
+        <w:t>Open a Word Document in the File menu (Ke</w:t>
+      </w:r>
+      <w:bookmarkStart w:id="0" w:name="_GoBack"/>
+      <w:bookmarkEnd w:id="0"/>
+      <w:r>
+        <w:t>yboard shortcut: Ctrl O).</w:t>
+      </w:r>
+    </w:p>
+    <w:p>
+      <w:r>
+        <w:rPr>
+          <w:noProof/>
+        </w:rPr>
+        <w:drawing>
+          <wp:inline distT="0" distB="0" distL="0" distR="0">
+            <wp:extent cx="3343275" cy="2419350"/>
+            <wp:effectExtent l="0" t="0" r="9525" b="0"/>
+            <wp:docPr id="14" name="Picture 14" descr="C:\Users\GraffeS\Desktop\open_word_document.png"/>
+            <wp:cNvGraphicFramePr>
+              <a:graphicFrameLocks xmlns:a="http://schemas.openxmlformats.org/drawingml/2006/main" noChangeAspect="1"/>
+            </wp:cNvGraphicFramePr>
+            <a:graphic xmlns:a="http://schemas.openxmlformats.org/drawingml/2006/main">
+              <a:graphicData uri="http://schemas.openxmlformats.org/drawingml/2006/picture">
+                <pic:pic xmlns:pic="http://schemas.openxmlformats.org/drawingml/2006/picture">
+                  <pic:nvPicPr>
+                    <pic:cNvPr id="0" name="Picture 3" descr="C:\Users\GraffeS\Desktop\open_word_document.png"/>
+                    <pic:cNvPicPr>
+                      <a:picLocks noChangeAspect="1" noChangeArrowheads="1"/>
+                    </pic:cNvPicPr>
+                  </pic:nvPicPr>
+                  <pic:blipFill>
+                    <a:blip r:embed="rId17">
+                      <a:extLst>
+                        <a:ext uri="{28A0092B-C50C-407E-A947-70E740481C1C}">
+                          <a14:useLocalDpi xmlns:a14="http://schemas.microsoft.com/office/drawing/2010/main" val="0"/>
+                        </a:ext>
+                      </a:extLst>
+                    </a:blip>
+                    <a:srcRect/>
+                    <a:stretch>
+                      <a:fillRect/>
+                    </a:stretch>
+                  </pic:blipFill>
+                  <pic:spPr bwMode="auto">
+                    <a:xfrm>
+                      <a:off x="0" y="0"/>
+                      <a:ext cx="3343275" cy="2419350"/>
+                    </a:xfrm>
+                    <a:prstGeom prst="rect">
+                      <a:avLst/>
+                    </a:prstGeom>
+                    <a:noFill/>
+                    <a:ln>
+                      <a:noFill/>
+                    </a:ln>
                   </pic:spPr>
                 </pic:pic>
               </a:graphicData>

</xml_diff>

<commit_message>
Fixed situation where one tries to read a selection over something they tried to search over.
</commit_message>
<xml_diff>
--- a/Tutorial.docx
+++ b/Tutorial.docx
@@ -636,7 +636,7 @@
           <wp:inline distT="0" distB="0" distL="0" distR="0">
             <wp:extent cx="523875" cy="523875"/>
             <wp:effectExtent l="0" t="0" r="9525" b="9525"/>
-            <wp:docPr id="3" name="Picture 3"/>
+            <wp:docPr id="3" name="Picture 3" descr="Save To MP3 Button. (Keyboard shortcut: Ctrl M)."/>
             <wp:cNvGraphicFramePr>
               <a:graphicFrameLocks xmlns:a="http://schemas.openxmlformats.org/drawingml/2006/main" noChangeAspect="1"/>
             </wp:cNvGraphicFramePr>
@@ -680,7 +680,12 @@
     </w:p>
     <w:p>
       <w:r>
-        <w:t xml:space="preserve">Save the speech of your entire document in the File menu (Keyboard shortcut: Ctrl M). To save just the current selection to MP3, also use the File menu (Keyboard shortcut: Ctrl Shift M). </w:t>
+        <w:t xml:space="preserve">Save the speech of your entire document in the File menu (Keyboard shortcut: Ctrl M). To save just the current selection to MP3, also use the File menu (Keyboard shortcut: Ctrl Shift </w:t>
+      </w:r>
+      <w:bookmarkStart w:id="0" w:name="_GoBack"/>
+      <w:bookmarkEnd w:id="0"/>
+      <w:r>
+        <w:t xml:space="preserve">M). </w:t>
       </w:r>
     </w:p>
     <w:p>
@@ -692,7 +697,7 @@
           <wp:inline distT="0" distB="0" distL="0" distR="0">
             <wp:extent cx="3314700" cy="2409825"/>
             <wp:effectExtent l="0" t="0" r="0" b="9525"/>
-            <wp:docPr id="13" name="Picture 13" descr="C:\Users\GraffeS\Desktop\save_to_mp3.png"/>
+            <wp:docPr id="13" name="Picture 13"/>
             <wp:cNvGraphicFramePr>
               <a:graphicFrameLocks xmlns:a="http://schemas.openxmlformats.org/drawingml/2006/main" noChangeAspect="1"/>
             </wp:cNvGraphicFramePr>
@@ -803,12 +808,7 @@
     </w:p>
     <w:p>
       <w:r>
-        <w:t>Open a Word Document in the File menu (Ke</w:t>
-      </w:r>
-      <w:bookmarkStart w:id="0" w:name="_GoBack"/>
-      <w:bookmarkEnd w:id="0"/>
-      <w:r>
-        <w:t>yboard shortcut: Ctrl O).</w:t>
+        <w:t>Open a Word Document in the File menu (Keyboard shortcut: Ctrl O).</w:t>
       </w:r>
     </w:p>
     <w:p>

</xml_diff>

<commit_message>
Added math part to tutorial. Also disabled Open Search bar action when playback is underway.
</commit_message>
<xml_diff>
--- a/Tutorial.docx
+++ b/Tutorial.docx
@@ -21,6 +21,74 @@
     <w:p>
       <w:r>
         <w:t>This tutorial will step you through the basics. You can always access this tutorial in the help menu, or by pressing Ctrl H on your keyboard.</w:t>
+      </w:r>
+    </w:p>
+    <w:p>
+      <w:pPr>
+        <w:pStyle w:val="Heading1"/>
+      </w:pPr>
+      <w:r>
+        <w:t>Opening a Word Document</w:t>
+      </w:r>
+    </w:p>
+    <w:p>
+      <w:r>
+        <w:t>Open a Word Document in the File menu (Keyboard shortcut: Ctrl O).</w:t>
+      </w:r>
+    </w:p>
+    <w:p>
+      <w:r>
+        <w:rPr>
+          <w:noProof/>
+        </w:rPr>
+        <w:drawing>
+          <wp:inline distT="0" distB="0" distL="0" distR="0" wp14:anchorId="06A8E568" wp14:editId="187577F0">
+            <wp:extent cx="3343275" cy="2419350"/>
+            <wp:effectExtent l="0" t="0" r="9525" b="0"/>
+            <wp:docPr id="14" name="Picture 14"/>
+            <wp:cNvGraphicFramePr>
+              <a:graphicFrameLocks xmlns:a="http://schemas.openxmlformats.org/drawingml/2006/main" noChangeAspect="1"/>
+            </wp:cNvGraphicFramePr>
+            <a:graphic xmlns:a="http://schemas.openxmlformats.org/drawingml/2006/main">
+              <a:graphicData uri="http://schemas.openxmlformats.org/drawingml/2006/picture">
+                <pic:pic xmlns:pic="http://schemas.openxmlformats.org/drawingml/2006/picture">
+                  <pic:nvPicPr>
+                    <pic:cNvPr id="0" name="Picture 3" descr="C:\Users\GraffeS\Desktop\open_word_document.png"/>
+                    <pic:cNvPicPr>
+                      <a:picLocks noChangeAspect="1" noChangeArrowheads="1"/>
+                    </pic:cNvPicPr>
+                  </pic:nvPicPr>
+                  <pic:blipFill>
+                    <a:blip r:embed="rId5">
+                      <a:extLst>
+                        <a:ext uri="{28A0092B-C50C-407E-A947-70E740481C1C}">
+                          <a14:useLocalDpi xmlns:a14="http://schemas.microsoft.com/office/drawing/2010/main" val="0"/>
+                        </a:ext>
+                      </a:extLst>
+                    </a:blip>
+                    <a:srcRect/>
+                    <a:stretch>
+                      <a:fillRect/>
+                    </a:stretch>
+                  </pic:blipFill>
+                  <pic:spPr bwMode="auto">
+                    <a:xfrm>
+                      <a:off x="0" y="0"/>
+                      <a:ext cx="3343275" cy="2419350"/>
+                    </a:xfrm>
+                    <a:prstGeom prst="rect">
+                      <a:avLst/>
+                    </a:prstGeom>
+                    <a:noFill/>
+                    <a:ln>
+                      <a:noFill/>
+                    </a:ln>
+                  </pic:spPr>
+                </pic:pic>
+              </a:graphicData>
+            </a:graphic>
+          </wp:inline>
+        </w:drawing>
       </w:r>
     </w:p>
     <w:p>
@@ -54,7 +122,7 @@
                     </pic:cNvPicPr>
                   </pic:nvPicPr>
                   <pic:blipFill>
-                    <a:blip r:embed="rId5">
+                    <a:blip r:embed="rId6">
                       <a:extLst>
                         <a:ext uri="{28A0092B-C50C-407E-A947-70E740481C1C}">
                           <a14:useLocalDpi xmlns:a14="http://schemas.microsoft.com/office/drawing/2010/main" val="0"/>
@@ -115,7 +183,7 @@
                     </pic:cNvPicPr>
                   </pic:nvPicPr>
                   <pic:blipFill>
-                    <a:blip r:embed="rId6">
+                    <a:blip r:embed="rId7">
                       <a:extLst>
                         <a:ext uri="{28A0092B-C50C-407E-A947-70E740481C1C}">
                           <a14:useLocalDpi xmlns:a14="http://schemas.microsoft.com/office/drawing/2010/main" val="0"/>
@@ -182,7 +250,7 @@
                     <pic:cNvPicPr/>
                   </pic:nvPicPr>
                   <pic:blipFill>
-                    <a:blip r:embed="rId7">
+                    <a:blip r:embed="rId8">
                       <a:extLst>
                         <a:ext uri="{28A0092B-C50C-407E-A947-70E740481C1C}">
                           <a14:useLocalDpi xmlns:a14="http://schemas.microsoft.com/office/drawing/2010/main" val="0"/>
@@ -238,7 +306,7 @@
                     <pic:cNvPicPr/>
                   </pic:nvPicPr>
                   <pic:blipFill>
-                    <a:blip r:embed="rId8"/>
+                    <a:blip r:embed="rId9"/>
                     <a:stretch>
                       <a:fillRect/>
                     </a:stretch>
@@ -261,7 +329,12 @@
     </w:p>
     <w:p>
       <w:r>
-        <w:t>Choose if you want images and math equations verbally introduced. For example, if selected an image would begin with "Image." After the alternate text is read, the image would end with "End Image." Apply changes or restore to software defaults.</w:t>
+        <w:t>Choose if you want images and math equations verbally introduced. For example, if selected an image would begin with "Image." After the alternate text is read, the image would end with "End Image." Appl</w:t>
+      </w:r>
+      <w:bookmarkStart w:id="0" w:name="_GoBack"/>
+      <w:bookmarkEnd w:id="0"/>
+      <w:r>
+        <w:t>y changes or restore to software defaults.</w:t>
       </w:r>
     </w:p>
     <w:p>
@@ -291,7 +364,7 @@
                     </pic:cNvPicPr>
                   </pic:nvPicPr>
                   <pic:blipFill>
-                    <a:blip r:embed="rId9">
+                    <a:blip r:embed="rId10">
                       <a:extLst>
                         <a:ext uri="{28A0092B-C50C-407E-A947-70E740481C1C}">
                           <a14:useLocalDpi xmlns:a14="http://schemas.microsoft.com/office/drawing/2010/main" val="0"/>
@@ -356,7 +429,7 @@
                     <pic:cNvPicPr/>
                   </pic:nvPicPr>
                   <pic:blipFill>
-                    <a:blip r:embed="rId10">
+                    <a:blip r:embed="rId11">
                       <a:extLst>
                         <a:ext uri="{28A0092B-C50C-407E-A947-70E740481C1C}">
                           <a14:useLocalDpi xmlns:a14="http://schemas.microsoft.com/office/drawing/2010/main" val="0"/>
@@ -419,7 +492,7 @@
                     </pic:cNvPicPr>
                   </pic:nvPicPr>
                   <pic:blipFill>
-                    <a:blip r:embed="rId11">
+                    <a:blip r:embed="rId12">
                       <a:extLst>
                         <a:ext uri="{28A0092B-C50C-407E-A947-70E740481C1C}">
                           <a14:useLocalDpi xmlns:a14="http://schemas.microsoft.com/office/drawing/2010/main" val="0"/>
@@ -474,7 +547,7 @@
                     </pic:cNvPicPr>
                   </pic:nvPicPr>
                   <pic:blipFill>
-                    <a:blip r:embed="rId12">
+                    <a:blip r:embed="rId13">
                       <a:extLst>
                         <a:ext uri="{28A0092B-C50C-407E-A947-70E740481C1C}">
                           <a14:useLocalDpi xmlns:a14="http://schemas.microsoft.com/office/drawing/2010/main" val="0"/>
@@ -551,7 +624,7 @@
                     <pic:cNvPicPr/>
                   </pic:nvPicPr>
                   <pic:blipFill>
-                    <a:blip r:embed="rId13">
+                    <a:blip r:embed="rId14">
                       <a:extLst>
                         <a:ext uri="{28A0092B-C50C-407E-A947-70E740481C1C}">
                           <a14:useLocalDpi xmlns:a14="http://schemas.microsoft.com/office/drawing/2010/main" val="0"/>
@@ -588,7 +661,16 @@
     </w:p>
     <w:p>
       <w:r>
-        <w:t xml:space="preserve">Navigate headings by selecting the "Headings" tab. Navigate by page by selecting the "Pages" tab. Select a heading and page, </w:t>
+        <w:t>Navigate headings by selecting the "Headings" tab. Navigate by page by selecting the "</w:t>
+      </w:r>
+      <w:r>
+        <w:t>Pages" tab. Select a heading or</w:t>
+      </w:r>
+      <w:r>
+        <w:t xml:space="preserve"> p</w:t>
+      </w:r>
+      <w:r>
+        <w:t xml:space="preserve">age, </w:t>
       </w:r>
       <w:proofErr w:type="gramStart"/>
       <w:r>
@@ -596,14 +678,73 @@
       </w:r>
       <w:proofErr w:type="gramEnd"/>
       <w:r>
-        <w:t xml:space="preserve"> press the "Read Button".</w:t>
+        <w:t xml:space="preserve"> press the </w:t>
+      </w:r>
+      <w:r>
+        <w:rPr>
+          <w:noProof/>
+        </w:rPr>
+        <w:drawing>
+          <wp:inline distT="0" distB="0" distL="0" distR="0" wp14:anchorId="30A26E57" wp14:editId="626FC549">
+            <wp:extent cx="504825" cy="504825"/>
+            <wp:effectExtent l="0" t="0" r="9525" b="9525"/>
+            <wp:docPr id="2" name="Picture 2" descr="Read Button. (Keyboard shortcut: Ctrl R)."/>
+            <wp:cNvGraphicFramePr>
+              <a:graphicFrameLocks xmlns:a="http://schemas.openxmlformats.org/drawingml/2006/main" noChangeAspect="1"/>
+            </wp:cNvGraphicFramePr>
+            <a:graphic xmlns:a="http://schemas.openxmlformats.org/drawingml/2006/main">
+              <a:graphicData uri="http://schemas.openxmlformats.org/drawingml/2006/picture">
+                <pic:pic xmlns:pic="http://schemas.openxmlformats.org/drawingml/2006/picture">
+                  <pic:nvPicPr>
+                    <pic:cNvPr id="0" name="Picture 1" descr="W:\Nifty Prose Articulator\workspace2\another\src\forms\icons\play.png"/>
+                    <pic:cNvPicPr>
+                      <a:picLocks noChangeAspect="1" noChangeArrowheads="1"/>
+                    </pic:cNvPicPr>
+                  </pic:nvPicPr>
+                  <pic:blipFill>
+                    <a:blip r:embed="rId6">
+                      <a:extLst>
+                        <a:ext uri="{28A0092B-C50C-407E-A947-70E740481C1C}">
+                          <a14:useLocalDpi xmlns:a14="http://schemas.microsoft.com/office/drawing/2010/main" val="0"/>
+                        </a:ext>
+                      </a:extLst>
+                    </a:blip>
+                    <a:srcRect/>
+                    <a:stretch>
+                      <a:fillRect/>
+                    </a:stretch>
+                  </pic:blipFill>
+                  <pic:spPr bwMode="auto">
+                    <a:xfrm>
+                      <a:off x="0" y="0"/>
+                      <a:ext cx="504825" cy="504825"/>
+                    </a:xfrm>
+                    <a:prstGeom prst="rect">
+                      <a:avLst/>
+                    </a:prstGeom>
+                    <a:noFill/>
+                    <a:ln>
+                      <a:noFill/>
+                    </a:ln>
+                  </pic:spPr>
+                </pic:pic>
+              </a:graphicData>
+            </a:graphic>
+          </wp:inline>
+        </w:drawing>
+      </w:r>
+      <w:r>
+        <w:t xml:space="preserve"> button</w:t>
+      </w:r>
+      <w:r>
+        <w:t>.</w:t>
       </w:r>
     </w:p>
     <w:p>
       <w:r>
         <w:t xml:space="preserve">Visit the Central Access website to learn how you can prepare your Word Documents to navigate by heading and page: </w:t>
       </w:r>
-      <w:hyperlink r:id="rId14" w:history="1">
+      <w:hyperlink r:id="rId15" w:history="1">
         <w:r>
           <w:rPr>
             <w:rStyle w:val="Hyperlink"/>
@@ -648,7 +789,7 @@
                     <pic:cNvPicPr/>
                   </pic:nvPicPr>
                   <pic:blipFill>
-                    <a:blip r:embed="rId15">
+                    <a:blip r:embed="rId16">
                       <a:extLst>
                         <a:ext uri="{28A0092B-C50C-407E-A947-70E740481C1C}">
                           <a14:useLocalDpi xmlns:a14="http://schemas.microsoft.com/office/drawing/2010/main" val="0"/>
@@ -680,12 +821,7 @@
     </w:p>
     <w:p>
       <w:r>
-        <w:t xml:space="preserve">Save the speech of your entire document in the File menu (Keyboard shortcut: Ctrl M). To save just the current selection to MP3, also use the File menu (Keyboard shortcut: Ctrl Shift </w:t>
-      </w:r>
-      <w:bookmarkStart w:id="0" w:name="_GoBack"/>
-      <w:bookmarkEnd w:id="0"/>
-      <w:r>
-        <w:t xml:space="preserve">M). </w:t>
+        <w:t xml:space="preserve">Save the speech of your entire document in the File menu (Keyboard shortcut: Ctrl M). To save just the current selection to MP3, also use the File menu (Keyboard shortcut: Ctrl Shift M). </w:t>
       </w:r>
     </w:p>
     <w:p>
@@ -711,7 +847,7 @@
                     </pic:cNvPicPr>
                   </pic:nvPicPr>
                   <pic:blipFill>
-                    <a:blip r:embed="rId16">
+                    <a:blip r:embed="rId17">
                       <a:extLst>
                         <a:ext uri="{28A0092B-C50C-407E-A947-70E740481C1C}">
                           <a14:useLocalDpi xmlns:a14="http://schemas.microsoft.com/office/drawing/2010/main" val="0"/>
@@ -768,7 +904,7 @@
                     <pic:cNvPicPr/>
                   </pic:nvPicPr>
                   <pic:blipFill>
-                    <a:blip r:embed="rId15">
+                    <a:blip r:embed="rId16">
                       <a:extLst>
                         <a:ext uri="{28A0092B-C50C-407E-A947-70E740481C1C}">
                           <a14:useLocalDpi xmlns:a14="http://schemas.microsoft.com/office/drawing/2010/main" val="0"/>
@@ -800,27 +936,17 @@
     </w:p>
     <w:p>
       <w:pPr>
-        <w:pStyle w:val="Heading1"/>
+        <w:pStyle w:val="Heading2"/>
       </w:pPr>
-      <w:r>
-        <w:t>Opening a Word Document</w:t>
-      </w:r>
-    </w:p>
-    <w:p>
-      <w:r>
-        <w:t>Open a Word Document in the File menu (Keyboard shortcut: Ctrl O).</w:t>
-      </w:r>
-    </w:p>
-    <w:p>
       <w:r>
         <w:rPr>
           <w:noProof/>
         </w:rPr>
         <w:drawing>
           <wp:inline distT="0" distB="0" distL="0" distR="0">
-            <wp:extent cx="3343275" cy="2419350"/>
-            <wp:effectExtent l="0" t="0" r="9525" b="0"/>
-            <wp:docPr id="14" name="Picture 14" descr="C:\Users\GraffeS\Desktop\open_word_document.png"/>
+            <wp:extent cx="457200" cy="457200"/>
+            <wp:effectExtent l="0" t="0" r="0" b="0"/>
+            <wp:docPr id="7" name="Picture 7"/>
             <wp:cNvGraphicFramePr>
               <a:graphicFrameLocks xmlns:a="http://schemas.openxmlformats.org/drawingml/2006/main" noChangeAspect="1"/>
             </wp:cNvGraphicFramePr>
@@ -828,13 +954,13 @@
               <a:graphicData uri="http://schemas.openxmlformats.org/drawingml/2006/picture">
                 <pic:pic xmlns:pic="http://schemas.openxmlformats.org/drawingml/2006/picture">
                   <pic:nvPicPr>
-                    <pic:cNvPr id="0" name="Picture 3" descr="C:\Users\GraffeS\Desktop\open_word_document.png"/>
+                    <pic:cNvPr id="0" name="Picture 1" descr="W:\Nifty Prose Articulator\math-icon.png"/>
                     <pic:cNvPicPr>
                       <a:picLocks noChangeAspect="1" noChangeArrowheads="1"/>
                     </pic:cNvPicPr>
                   </pic:nvPicPr>
                   <pic:blipFill>
-                    <a:blip r:embed="rId17">
+                    <a:blip r:embed="rId18">
                       <a:extLst>
                         <a:ext uri="{28A0092B-C50C-407E-A947-70E740481C1C}">
                           <a14:useLocalDpi xmlns:a14="http://schemas.microsoft.com/office/drawing/2010/main" val="0"/>
@@ -849,7 +975,7 @@
                   <pic:spPr bwMode="auto">
                     <a:xfrm>
                       <a:off x="0" y="0"/>
-                      <a:ext cx="3343275" cy="2419350"/>
+                      <a:ext cx="457200" cy="457200"/>
                     </a:xfrm>
                     <a:prstGeom prst="rect">
                       <a:avLst/>
@@ -864,6 +990,95 @@
             </a:graphic>
           </wp:inline>
         </w:drawing>
+      </w:r>
+      <w:r>
+        <w:t xml:space="preserve"> Reading Math Equations</w:t>
+      </w:r>
+    </w:p>
+    <w:p>
+      <w:r>
+        <w:t xml:space="preserve">For documents with </w:t>
+      </w:r>
+      <w:proofErr w:type="spellStart"/>
+      <w:r>
+        <w:t>MathType</w:t>
+      </w:r>
+      <w:proofErr w:type="spellEnd"/>
+      <w:r>
+        <w:t xml:space="preserve"> or Microsoft Equation Editor </w:t>
+      </w:r>
+      <w:proofErr w:type="gramStart"/>
+      <w:r>
+        <w:t>math</w:t>
+      </w:r>
+      <w:proofErr w:type="gramEnd"/>
+      <w:r>
+        <w:t xml:space="preserve"> equations, the Central Access Reader can read them in prose. You can select them like you would with normal text. However, the Central Access Reader cannot read portions of math equations, instead forcing the entire equation to be read.</w:t>
+      </w:r>
+    </w:p>
+    <w:p>
+      <w:r>
+        <w:t>Tr</w:t>
+      </w:r>
+      <w:r>
+        <w:t>y it out on the sentence below:</w:t>
+      </w:r>
+    </w:p>
+    <w:p>
+      <w:r>
+        <w:t xml:space="preserve">To find the roots of a quadratic equation of the </w:t>
+      </w:r>
+      <w:proofErr w:type="gramStart"/>
+      <w:r>
+        <w:t xml:space="preserve">form </w:t>
+      </w:r>
+      <w:proofErr w:type="gramEnd"/>
+      <w:r>
+        <w:rPr>
+          <w:position w:val="-10"/>
+        </w:rPr>
+        <w:object w:dxaOrig="1020" w:dyaOrig="320">
+          <v:shapetype id="_x0000_t75" coordsize="21600,21600" o:spt="75" o:preferrelative="t" path="m@4@5l@4@11@9@11@9@5xe" filled="f" stroked="f">
+            <v:stroke joinstyle="miter"/>
+            <v:formulas>
+              <v:f eqn="if lineDrawn pixelLineWidth 0"/>
+              <v:f eqn="sum @0 1 0"/>
+              <v:f eqn="sum 0 0 @1"/>
+              <v:f eqn="prod @2 1 2"/>
+              <v:f eqn="prod @3 21600 pixelWidth"/>
+              <v:f eqn="prod @3 21600 pixelHeight"/>
+              <v:f eqn="sum @0 0 1"/>
+              <v:f eqn="prod @6 1 2"/>
+              <v:f eqn="prod @7 21600 pixelWidth"/>
+              <v:f eqn="sum @8 21600 0"/>
+              <v:f eqn="prod @7 21600 pixelHeight"/>
+              <v:f eqn="sum @10 21600 0"/>
+            </v:formulas>
+            <v:path o:extrusionok="f" gradientshapeok="t" o:connecttype="rect"/>
+            <o:lock v:ext="edit" aspectratio="t"/>
+          </v:shapetype>
+          <v:shape id="_x0000_i1025" type="#_x0000_t75" style="width:51pt;height:15.75pt" o:ole="">
+            <v:imagedata r:id="rId19" o:title=""/>
+          </v:shape>
+          <o:OLEObject Type="Embed" ProgID="Equation.DSMT4" ShapeID="_x0000_i1025" DrawAspect="Content" ObjectID="_1434803030" r:id="rId20"/>
+        </w:object>
+      </w:r>
+      <w:r>
+        <w:t xml:space="preserve">, one can use the Quadratic Formula, which is the following: </w:t>
+      </w:r>
+      <w:r>
+        <w:rPr>
+          <w:position w:val="-24"/>
+        </w:rPr>
+        <w:object w:dxaOrig="1920" w:dyaOrig="700">
+          <v:shape id="_x0000_i1026" type="#_x0000_t75" style="width:96pt;height:35.25pt" o:ole="">
+            <v:imagedata r:id="rId21" o:title=""/>
+          </v:shape>
+          <o:OLEObject Type="Embed" ProgID="Equation.DSMT4" ShapeID="_x0000_i1026" DrawAspect="Content" ObjectID="_1434803031" r:id="rId22"/>
+        </w:object>
+      </w:r>
+      <w:r>
+        <w:t>.</w:t>
       </w:r>
     </w:p>
     <w:sectPr>

</xml_diff>

<commit_message>
Updated Tutorial and added the pause feature to TTS.
</commit_message>
<xml_diff>
--- a/Tutorial.docx
+++ b/Tutorial.docx
@@ -15,12 +15,19 @@
     </w:p>
     <w:p>
       <w:r>
-        <w:t>Using the Central Access Reader is easy!</w:t>
-      </w:r>
-    </w:p>
-    <w:p>
-      <w:r>
-        <w:t>This tutorial will step you through the basics. You can always access this tutorial in the help menu, or by pressing Ctrl H on your keyboard.</w:t>
+        <w:t xml:space="preserve">This tutorial will </w:t>
+      </w:r>
+      <w:r>
+        <w:t>help guide</w:t>
+      </w:r>
+      <w:r>
+        <w:t xml:space="preserve"> you through the basics. You can alwa</w:t>
+      </w:r>
+      <w:r>
+        <w:t>ys access this tutorial in the Help M</w:t>
+      </w:r>
+      <w:r>
+        <w:t>enu, or by pressing Ctrl H on your keyboard.</w:t>
       </w:r>
     </w:p>
     <w:p>
@@ -33,7 +40,10 @@
     </w:p>
     <w:p>
       <w:r>
-        <w:t>Open a Word Document in the File menu (Keyboard shortcut: Ctrl O).</w:t>
+        <w:t xml:space="preserve">Open a </w:t>
+      </w:r>
+      <w:r>
+        <w:t>Word Document in the File Menu, or by pressing Ctrl O on your keyboard.</w:t>
       </w:r>
     </w:p>
     <w:p>
@@ -45,7 +55,7 @@
           <wp:inline distT="0" distB="0" distL="0" distR="0" wp14:anchorId="06A8E568" wp14:editId="187577F0">
             <wp:extent cx="3343275" cy="2419350"/>
             <wp:effectExtent l="0" t="0" r="9525" b="0"/>
-            <wp:docPr id="14" name="Picture 14"/>
+            <wp:docPr id="14" name="Picture 14" descr="Screenshot of how to open a Word Document."/>
             <wp:cNvGraphicFramePr>
               <a:graphicFrameLocks xmlns:a="http://schemas.openxmlformats.org/drawingml/2006/main" noChangeAspect="1"/>
             </wp:cNvGraphicFramePr>
@@ -157,7 +167,16 @@
         <w:t xml:space="preserve">: </w:t>
       </w:r>
       <w:r>
-        <w:t>Highlight the text you wish to have read, or press to start at the beginning of the document.</w:t>
+        <w:t>Press to start at the beginning of the document, or h</w:t>
+      </w:r>
+      <w:r>
+        <w:t>ighlight th</w:t>
+      </w:r>
+      <w:r>
+        <w:t>e text you wish to have read</w:t>
+      </w:r>
+      <w:r>
+        <w:t>.</w:t>
       </w:r>
     </w:p>
     <w:p>
@@ -215,7 +234,19 @@
         </w:drawing>
       </w:r>
       <w:r>
-        <w:t>: Press the stop button at any time to end reading.</w:t>
+        <w:t xml:space="preserve">: Press </w:t>
+      </w:r>
+      <w:r>
+        <w:t xml:space="preserve">to </w:t>
+      </w:r>
+      <w:r>
+        <w:t>stop</w:t>
+      </w:r>
+      <w:r>
+        <w:t xml:space="preserve"> the reading at any time</w:t>
+      </w:r>
+      <w:r>
+        <w:t>.</w:t>
       </w:r>
     </w:p>
     <w:p>
@@ -230,12 +261,20 @@
       <w:pPr>
         <w:pStyle w:val="Heading2"/>
       </w:pPr>
+      <w:r>
+        <w:rPr>
+          <w:rStyle w:val="Heading2Char"/>
+        </w:rPr>
+        <w:t>Speech Settings</w:t>
+      </w:r>
+    </w:p>
+    <w:p>
       <w:r>
         <w:rPr>
           <w:noProof/>
         </w:rPr>
         <w:drawing>
-          <wp:inline distT="0" distB="0" distL="0" distR="0" wp14:anchorId="3D78AD7F" wp14:editId="59A4BB59">
+          <wp:inline distT="0" distB="0" distL="0" distR="0" wp14:anchorId="730CEA0A" wp14:editId="517B87D4">
             <wp:extent cx="487722" cy="487722"/>
             <wp:effectExtent l="0" t="0" r="7620" b="7620"/>
             <wp:docPr id="11" name="Picture 11" descr="Speech Settings Button. (Keyboard shortcut: F1)."/>
@@ -276,14 +315,7 @@
           </wp:inline>
         </w:drawing>
       </w:r>
-      <w:r>
-        <w:rPr>
-          <w:rStyle w:val="Heading2Char"/>
-        </w:rPr>
-        <w:t>Speech Settings</w:t>
-      </w:r>
-    </w:p>
-    <w:p/>
+    </w:p>
     <w:p>
       <w:r>
         <w:rPr>
@@ -294,7 +326,7 @@
           <wp:inline distT="0" distB="0" distL="0" distR="0" wp14:anchorId="328E3E5F" wp14:editId="6E0C387F">
             <wp:extent cx="4333875" cy="3781425"/>
             <wp:effectExtent l="0" t="0" r="9525" b="9525"/>
-            <wp:docPr id="5" name="Picture 5" descr="Speech Settings dialogue. Place curser over image to view alternative text. Adjust Rate, Volume, and TTS Voices."/>
+            <wp:docPr id="5" name="Picture 5" descr="Speech Settings dialogue box. Place cursor over image to view alternative text. Adjust Rate, Volume, and TTS Voices."/>
             <wp:cNvGraphicFramePr>
               <a:graphicFrameLocks xmlns:a="http://schemas.openxmlformats.org/drawingml/2006/main" noChangeAspect="1"/>
             </wp:cNvGraphicFramePr>
@@ -329,12 +361,30 @@
     </w:p>
     <w:p>
       <w:r>
-        <w:t>Choose if you want images and math equations verbally introduced. For example, if selected an image would begin with "Image." After the alternate text is read, the image would end with "End Image." Appl</w:t>
-      </w:r>
-      <w:bookmarkStart w:id="0" w:name="_GoBack"/>
-      <w:bookmarkEnd w:id="0"/>
-      <w:r>
-        <w:t>y changes or restore to software defaults.</w:t>
+        <w:t>Select</w:t>
+      </w:r>
+      <w:r>
+        <w:t xml:space="preserve"> if you want images and math equations verbally introduced. For example, if selected</w:t>
+      </w:r>
+      <w:r>
+        <w:t>,</w:t>
+      </w:r>
+      <w:r>
+        <w:t xml:space="preserve"> an image would begin with </w:t>
+      </w:r>
+      <w:r>
+        <w:t xml:space="preserve">the reader announcing </w:t>
+      </w:r>
+      <w:r>
+        <w:t>"Image." After the alternate text is read, the im</w:t>
+      </w:r>
+      <w:r>
+        <w:t>age would end with "End Image."</w:t>
+      </w:r>
+    </w:p>
+    <w:p>
+      <w:r>
+        <w:t>You can also view alternate text by placing your cursor over the image.</w:t>
       </w:r>
     </w:p>
     <w:p>
@@ -342,12 +392,22 @@
         <w:pStyle w:val="Heading2"/>
       </w:pPr>
       <w:r>
-        <w:rPr>
-          <w:noProof/>
-        </w:rPr>
-        <w:lastRenderedPageBreak/>
+        <w:t xml:space="preserve">Highlight, </w:t>
+      </w:r>
+      <w:r>
+        <w:t>Color</w:t>
+      </w:r>
+      <w:r>
+        <w:t>, and Font</w:t>
+      </w:r>
+      <w:r>
+        <w:t xml:space="preserve"> Settings</w:t>
+      </w:r>
+    </w:p>
+    <w:p>
+      <w:r>
         <w:drawing>
-          <wp:inline distT="0" distB="0" distL="0" distR="0" wp14:anchorId="4D56DA28" wp14:editId="17FC07FA">
+          <wp:inline distT="0" distB="0" distL="0" distR="0" wp14:anchorId="6B9538DB" wp14:editId="56B31D79">
             <wp:extent cx="542925" cy="542925"/>
             <wp:effectExtent l="0" t="0" r="9525" b="9525"/>
             <wp:docPr id="10" name="Picture 10" descr="Color Settings Button. (Keyboard shortcut: F2)."/>
@@ -395,29 +455,18 @@
           </wp:inline>
         </w:drawing>
       </w:r>
-      <w:r>
-        <w:t xml:space="preserve">Highlight, </w:t>
-      </w:r>
-      <w:r>
-        <w:t>Color</w:t>
-      </w:r>
-      <w:r>
-        <w:t>, and Font</w:t>
-      </w:r>
-      <w:r>
-        <w:t xml:space="preserve"> Settings</w:t>
-      </w:r>
     </w:p>
     <w:p>
       <w:r>
         <w:rPr>
           <w:noProof/>
         </w:rPr>
+        <w:lastRenderedPageBreak/>
         <w:drawing>
           <wp:inline distT="0" distB="0" distL="0" distR="0" wp14:anchorId="0940CB22" wp14:editId="21F14ACC">
             <wp:extent cx="4848225" cy="3280535"/>
             <wp:effectExtent l="0" t="0" r="0" b="0"/>
-            <wp:docPr id="12" name="Picture 12" descr="Highlight, Color, and Font Setting Dialogue."/>
+            <wp:docPr id="12" name="Picture 12" descr="Highlight, Color, and Font Setting Dialogue Box."/>
             <wp:cNvGraphicFramePr>
               <a:graphicFrameLocks xmlns:a="http://schemas.openxmlformats.org/drawingml/2006/main" noChangeAspect="1"/>
             </wp:cNvGraphicFramePr>
@@ -458,15 +507,34 @@
     </w:p>
     <w:p>
       <w:r>
-        <w:t>Enable highlighting by word and sentence as it is read. Dual-highlighting is enabled by default. Change the colors of the background and text in the document. Also change how word and sentence are highlighted while being read. Finally, change the font. Preview changes, apply changes, or restore to software defaults.</w:t>
+        <w:t>Enable highlighting by word and sentence as it is read. Dual-high</w:t>
+      </w:r>
+      <w:r>
+        <w:t>lighting is enabled by default.</w:t>
+      </w:r>
+    </w:p>
+    <w:p>
+      <w:r>
+        <w:t>Change the colors of the backg</w:t>
+      </w:r>
+      <w:r>
+        <w:t>round and text in the document.</w:t>
+      </w:r>
+    </w:p>
+    <w:p>
+      <w:r>
+        <w:t>Change the font type.</w:t>
+      </w:r>
+      <w:r>
+        <w:t xml:space="preserve"> Preview changes, apply changes, or restore to software defaults.</w:t>
       </w:r>
     </w:p>
     <w:p>
       <w:pPr>
-        <w:pStyle w:val="Heading1"/>
+        <w:pStyle w:val="Heading2"/>
       </w:pPr>
       <w:r>
-        <w:t>Enlarging Text</w:t>
+        <w:t>Adjusting Text Size</w:t>
       </w:r>
     </w:p>
     <w:p>
@@ -578,15 +646,20 @@
           </wp:inline>
         </w:drawing>
       </w:r>
-    </w:p>
-    <w:p>
-      <w:r>
-        <w:t>Try it!</w:t>
-      </w:r>
-    </w:p>
-    <w:p>
-      <w:r>
-        <w:t>Hold down Ctrl and the scroll wheel to quickly zoom in and out.</w:t>
+      <w:bookmarkStart w:id="0" w:name="_GoBack"/>
+      <w:bookmarkEnd w:id="0"/>
+    </w:p>
+    <w:p>
+      <w:r>
+        <w:t>Press the Zoom In or Zoom Out buttons to increase or decrease text size.</w:t>
+      </w:r>
+    </w:p>
+    <w:p>
+      <w:r>
+        <w:t>You can also h</w:t>
+      </w:r>
+      <w:r>
+        <w:t>old down Ctrl and the scroll wheel to quickly zoom in and out.</w:t>
       </w:r>
     </w:p>
     <w:p>
@@ -594,15 +667,10 @@
         <w:pStyle w:val="Heading1"/>
       </w:pPr>
       <w:r>
+        <w:lastRenderedPageBreak/>
         <w:t>Navigating the Document</w:t>
       </w:r>
     </w:p>
-    <w:p>
-      <w:r>
-        <w:t>Navigate quickly between headings and pages.</w:t>
-      </w:r>
-    </w:p>
-    <w:p/>
     <w:p>
       <w:r>
         <w:rPr>
@@ -612,7 +680,7 @@
           <wp:inline distT="0" distB="0" distL="0" distR="0" wp14:anchorId="071E7C6D" wp14:editId="62C8F06A">
             <wp:extent cx="2758654" cy="2790825"/>
             <wp:effectExtent l="0" t="0" r="3810" b="0"/>
-            <wp:docPr id="6" name="Picture 6"/>
+            <wp:docPr id="6" name="Picture 6" descr="Screenshot of Headings Sidebar."/>
             <wp:cNvGraphicFramePr>
               <a:graphicFrameLocks xmlns:a="http://schemas.openxmlformats.org/drawingml/2006/main" noChangeAspect="1"/>
             </wp:cNvGraphicFramePr>
@@ -661,25 +729,44 @@
     </w:p>
     <w:p>
       <w:r>
-        <w:t>Navigate headings by selecting the "Headings" tab. Navigate by page by selecting the "</w:t>
-      </w:r>
-      <w:r>
-        <w:t>Pages" tab. Select a heading or</w:t>
+        <w:t>Navigate headings b</w:t>
+      </w:r>
+      <w:r>
+        <w:t>y selecting the "Headings" tab.</w:t>
+      </w:r>
+    </w:p>
+    <w:p>
+      <w:r>
+        <w:t xml:space="preserve">Navigate </w:t>
+      </w:r>
+      <w:r>
+        <w:t>page</w:t>
+      </w:r>
+      <w:r>
+        <w:t>s</w:t>
+      </w:r>
+      <w:r>
+        <w:t xml:space="preserve"> by selecting the "</w:t>
+      </w:r>
+      <w:r>
+        <w:t>Pages" tab.</w:t>
+      </w:r>
+    </w:p>
+    <w:p>
+      <w:r>
+        <w:t>Select a heading or</w:t>
       </w:r>
       <w:r>
         <w:t xml:space="preserve"> p</w:t>
       </w:r>
       <w:r>
-        <w:t xml:space="preserve">age, </w:t>
+        <w:t xml:space="preserve">age, then press </w:t>
       </w:r>
       <w:proofErr w:type="gramStart"/>
       <w:r>
-        <w:t>then</w:t>
+        <w:t xml:space="preserve">the </w:t>
       </w:r>
       <w:proofErr w:type="gramEnd"/>
-      <w:r>
-        <w:t xml:space="preserve"> press the </w:t>
-      </w:r>
       <w:r>
         <w:rPr>
           <w:noProof/>
@@ -734,15 +821,18 @@
         </w:drawing>
       </w:r>
       <w:r>
-        <w:t xml:space="preserve"> button</w:t>
-      </w:r>
-      <w:r>
         <w:t>.</w:t>
       </w:r>
     </w:p>
     <w:p>
       <w:r>
-        <w:t xml:space="preserve">Visit the Central Access website to learn how you can prepare your Word Documents to navigate by heading and page: </w:t>
+        <w:t>Visit the Central Access website to learn how you can prepare your Word Documents to navigate by heading and page</w:t>
+      </w:r>
+      <w:r>
+        <w:t xml:space="preserve"> at</w:t>
+      </w:r>
+      <w:r>
+        <w:t xml:space="preserve"> </w:t>
       </w:r>
       <w:hyperlink r:id="rId15" w:history="1">
         <w:r>
@@ -767,14 +857,19 @@
     </w:p>
     <w:p>
       <w:pPr>
-        <w:pStyle w:val="Heading2"/>
+        <w:pStyle w:val="Heading1"/>
       </w:pPr>
+      <w:r>
+        <w:t>Save to MP3</w:t>
+      </w:r>
+    </w:p>
+    <w:p>
       <w:r>
         <w:rPr>
           <w:noProof/>
         </w:rPr>
         <w:drawing>
-          <wp:inline distT="0" distB="0" distL="0" distR="0">
+          <wp:inline distT="0" distB="0" distL="0" distR="0" wp14:anchorId="151C72DF" wp14:editId="7F6F8569">
             <wp:extent cx="523875" cy="523875"/>
             <wp:effectExtent l="0" t="0" r="9525" b="9525"/>
             <wp:docPr id="3" name="Picture 3" descr="Save To MP3 Button. (Keyboard shortcut: Ctrl M)."/>
@@ -815,209 +910,58 @@
           </wp:inline>
         </w:drawing>
       </w:r>
-      <w:r>
-        <w:t>Save to MP3</w:t>
-      </w:r>
-    </w:p>
-    <w:p>
-      <w:r>
-        <w:t xml:space="preserve">Save the speech of your entire document in the File menu (Keyboard shortcut: Ctrl M). To save just the current selection to MP3, also use the File menu (Keyboard shortcut: Ctrl Shift M). </w:t>
-      </w:r>
-    </w:p>
-    <w:p>
-      <w:r>
-        <w:rPr>
-          <w:noProof/>
-        </w:rPr>
-        <w:drawing>
-          <wp:inline distT="0" distB="0" distL="0" distR="0">
-            <wp:extent cx="3314700" cy="2409825"/>
-            <wp:effectExtent l="0" t="0" r="0" b="9525"/>
-            <wp:docPr id="13" name="Picture 13"/>
-            <wp:cNvGraphicFramePr>
-              <a:graphicFrameLocks xmlns:a="http://schemas.openxmlformats.org/drawingml/2006/main" noChangeAspect="1"/>
-            </wp:cNvGraphicFramePr>
-            <a:graphic xmlns:a="http://schemas.openxmlformats.org/drawingml/2006/main">
-              <a:graphicData uri="http://schemas.openxmlformats.org/drawingml/2006/picture">
-                <pic:pic xmlns:pic="http://schemas.openxmlformats.org/drawingml/2006/picture">
-                  <pic:nvPicPr>
-                    <pic:cNvPr id="0" name="Picture 2" descr="C:\Users\GraffeS\Desktop\save_to_mp3.png"/>
-                    <pic:cNvPicPr>
-                      <a:picLocks noChangeAspect="1" noChangeArrowheads="1"/>
-                    </pic:cNvPicPr>
-                  </pic:nvPicPr>
-                  <pic:blipFill>
-                    <a:blip r:embed="rId17">
-                      <a:extLst>
-                        <a:ext uri="{28A0092B-C50C-407E-A947-70E740481C1C}">
-                          <a14:useLocalDpi xmlns:a14="http://schemas.microsoft.com/office/drawing/2010/main" val="0"/>
-                        </a:ext>
-                      </a:extLst>
-                    </a:blip>
-                    <a:srcRect/>
-                    <a:stretch>
-                      <a:fillRect/>
-                    </a:stretch>
-                  </pic:blipFill>
-                  <pic:spPr bwMode="auto">
-                    <a:xfrm>
-                      <a:off x="0" y="0"/>
-                      <a:ext cx="3314700" cy="2409825"/>
-                    </a:xfrm>
-                    <a:prstGeom prst="rect">
-                      <a:avLst/>
-                    </a:prstGeom>
-                    <a:noFill/>
-                    <a:ln>
-                      <a:noFill/>
-                    </a:ln>
-                  </pic:spPr>
-                </pic:pic>
-              </a:graphicData>
-            </a:graphic>
-          </wp:inline>
-        </w:drawing>
+    </w:p>
+    <w:p>
+      <w:r>
+        <w:t>Save the speech of your entire document</w:t>
+      </w:r>
+      <w:r>
+        <w:t xml:space="preserve"> or to MP3</w:t>
+      </w:r>
+      <w:r>
+        <w:t xml:space="preserve"> </w:t>
+      </w:r>
+      <w:r>
+        <w:t>by using the Save to MP3 button, which can also be found in the File Menu.</w:t>
+      </w:r>
+    </w:p>
+    <w:p>
+      <w:r>
+        <w:t>To save a specific selection of the document to MP3, simply highlight the desired text and save to MP3.</w:t>
+      </w:r>
+    </w:p>
+    <w:p>
+      <w:pPr>
+        <w:pStyle w:val="Heading1"/>
+      </w:pPr>
+      <w:r>
+        <w:t>Reading Math Equations</w:t>
+      </w:r>
+    </w:p>
+    <w:p>
+      <w:r>
+        <w:t xml:space="preserve">For documents with </w:t>
+      </w:r>
+      <w:proofErr w:type="spellStart"/>
+      <w:r>
+        <w:t>MathType</w:t>
+      </w:r>
+      <w:proofErr w:type="spellEnd"/>
+      <w:r>
+        <w:t xml:space="preserve"> or Microsoft Equation Editor </w:t>
+      </w:r>
+      <w:proofErr w:type="gramStart"/>
+      <w:r>
+        <w:t>math</w:t>
+      </w:r>
+      <w:proofErr w:type="gramEnd"/>
+      <w:r>
+        <w:t xml:space="preserve"> equations, the Central Access Reader can read them in prose. You can select them like you would with normal text. However, the Central Access Reader cannot read portions of math equations, instead forcing the entire equation to be read.</w:t>
       </w:r>
     </w:p>
     <w:p>
       <w:r>
         <w:lastRenderedPageBreak/>
-        <w:t xml:space="preserve">The </w:t>
-      </w:r>
-      <w:r>
-        <w:rPr>
-          <w:noProof/>
-        </w:rPr>
-        <w:drawing>
-          <wp:inline distT="0" distB="0" distL="0" distR="0" wp14:anchorId="3296C39B" wp14:editId="5CDACDB3">
-            <wp:extent cx="523875" cy="523875"/>
-            <wp:effectExtent l="0" t="0" r="9525" b="9525"/>
-            <wp:docPr id="8" name="Picture 8" descr="Save to MP3 Button. (Ctrl M)."/>
-            <wp:cNvGraphicFramePr>
-              <a:graphicFrameLocks xmlns:a="http://schemas.openxmlformats.org/drawingml/2006/main" noChangeAspect="1"/>
-            </wp:cNvGraphicFramePr>
-            <a:graphic xmlns:a="http://schemas.openxmlformats.org/drawingml/2006/main">
-              <a:graphicData uri="http://schemas.openxmlformats.org/drawingml/2006/picture">
-                <pic:pic xmlns:pic="http://schemas.openxmlformats.org/drawingml/2006/picture">
-                  <pic:nvPicPr>
-                    <pic:cNvPr id="0" name="text_speak.png"/>
-                    <pic:cNvPicPr/>
-                  </pic:nvPicPr>
-                  <pic:blipFill>
-                    <a:blip r:embed="rId16">
-                      <a:extLst>
-                        <a:ext uri="{28A0092B-C50C-407E-A947-70E740481C1C}">
-                          <a14:useLocalDpi xmlns:a14="http://schemas.microsoft.com/office/drawing/2010/main" val="0"/>
-                        </a:ext>
-                      </a:extLst>
-                    </a:blip>
-                    <a:stretch>
-                      <a:fillRect/>
-                    </a:stretch>
-                  </pic:blipFill>
-                  <pic:spPr>
-                    <a:xfrm>
-                      <a:off x="0" y="0"/>
-                      <a:ext cx="515789" cy="515789"/>
-                    </a:xfrm>
-                    <a:prstGeom prst="rect">
-                      <a:avLst/>
-                    </a:prstGeom>
-                  </pic:spPr>
-                </pic:pic>
-              </a:graphicData>
-            </a:graphic>
-          </wp:inline>
-        </w:drawing>
-      </w:r>
-      <w:r>
-        <w:t xml:space="preserve"> button on the toolbar will also save the speech of the entire document to MP3.</w:t>
-      </w:r>
-    </w:p>
-    <w:p>
-      <w:pPr>
-        <w:pStyle w:val="Heading2"/>
-      </w:pPr>
-      <w:r>
-        <w:rPr>
-          <w:noProof/>
-        </w:rPr>
-        <w:drawing>
-          <wp:inline distT="0" distB="0" distL="0" distR="0">
-            <wp:extent cx="457200" cy="457200"/>
-            <wp:effectExtent l="0" t="0" r="0" b="0"/>
-            <wp:docPr id="7" name="Picture 7"/>
-            <wp:cNvGraphicFramePr>
-              <a:graphicFrameLocks xmlns:a="http://schemas.openxmlformats.org/drawingml/2006/main" noChangeAspect="1"/>
-            </wp:cNvGraphicFramePr>
-            <a:graphic xmlns:a="http://schemas.openxmlformats.org/drawingml/2006/main">
-              <a:graphicData uri="http://schemas.openxmlformats.org/drawingml/2006/picture">
-                <pic:pic xmlns:pic="http://schemas.openxmlformats.org/drawingml/2006/picture">
-                  <pic:nvPicPr>
-                    <pic:cNvPr id="0" name="Picture 1" descr="W:\Nifty Prose Articulator\math-icon.png"/>
-                    <pic:cNvPicPr>
-                      <a:picLocks noChangeAspect="1" noChangeArrowheads="1"/>
-                    </pic:cNvPicPr>
-                  </pic:nvPicPr>
-                  <pic:blipFill>
-                    <a:blip r:embed="rId18">
-                      <a:extLst>
-                        <a:ext uri="{28A0092B-C50C-407E-A947-70E740481C1C}">
-                          <a14:useLocalDpi xmlns:a14="http://schemas.microsoft.com/office/drawing/2010/main" val="0"/>
-                        </a:ext>
-                      </a:extLst>
-                    </a:blip>
-                    <a:srcRect/>
-                    <a:stretch>
-                      <a:fillRect/>
-                    </a:stretch>
-                  </pic:blipFill>
-                  <pic:spPr bwMode="auto">
-                    <a:xfrm>
-                      <a:off x="0" y="0"/>
-                      <a:ext cx="457200" cy="457200"/>
-                    </a:xfrm>
-                    <a:prstGeom prst="rect">
-                      <a:avLst/>
-                    </a:prstGeom>
-                    <a:noFill/>
-                    <a:ln>
-                      <a:noFill/>
-                    </a:ln>
-                  </pic:spPr>
-                </pic:pic>
-              </a:graphicData>
-            </a:graphic>
-          </wp:inline>
-        </w:drawing>
-      </w:r>
-      <w:r>
-        <w:t xml:space="preserve"> Reading Math Equations</w:t>
-      </w:r>
-    </w:p>
-    <w:p>
-      <w:r>
-        <w:t xml:space="preserve">For documents with </w:t>
-      </w:r>
-      <w:proofErr w:type="spellStart"/>
-      <w:r>
-        <w:t>MathType</w:t>
-      </w:r>
-      <w:proofErr w:type="spellEnd"/>
-      <w:r>
-        <w:t xml:space="preserve"> or Microsoft Equation Editor </w:t>
-      </w:r>
-      <w:proofErr w:type="gramStart"/>
-      <w:r>
-        <w:t>math</w:t>
-      </w:r>
-      <w:proofErr w:type="gramEnd"/>
-      <w:r>
-        <w:t xml:space="preserve"> equations, the Central Access Reader can read them in prose. You can select them like you would with normal text. However, the Central Access Reader cannot read portions of math equations, instead forcing the entire equation to be read.</w:t>
-      </w:r>
-    </w:p>
-    <w:p>
-      <w:r>
         <w:t>Tr</w:t>
       </w:r>
       <w:r>
@@ -1058,9 +1002,9 @@
             <o:lock v:ext="edit" aspectratio="t"/>
           </v:shapetype>
           <v:shape id="_x0000_i1025" type="#_x0000_t75" style="width:51pt;height:15.75pt" o:ole="">
-            <v:imagedata r:id="rId19" o:title=""/>
+            <v:imagedata r:id="rId17" o:title=""/>
           </v:shape>
-          <o:OLEObject Type="Embed" ProgID="Equation.DSMT4" ShapeID="_x0000_i1025" DrawAspect="Content" ObjectID="_1434803030" r:id="rId20"/>
+          <o:OLEObject Type="Embed" ProgID="Equation.DSMT4" ShapeID="_x0000_i1025" DrawAspect="Content" ObjectID="_1436868474" r:id="rId18"/>
         </w:object>
       </w:r>
       <w:r>
@@ -1072,13 +1016,66 @@
         </w:rPr>
         <w:object w:dxaOrig="1920" w:dyaOrig="700">
           <v:shape id="_x0000_i1026" type="#_x0000_t75" style="width:96pt;height:35.25pt" o:ole="">
-            <v:imagedata r:id="rId21" o:title=""/>
+            <v:imagedata r:id="rId19" o:title=""/>
           </v:shape>
-          <o:OLEObject Type="Embed" ProgID="Equation.DSMT4" ShapeID="_x0000_i1026" DrawAspect="Content" ObjectID="_1434803031" r:id="rId22"/>
+          <o:OLEObject Type="Embed" ProgID="Equation.DSMT4" ShapeID="_x0000_i1026" DrawAspect="Content" ObjectID="_1436868475" r:id="rId20"/>
         </w:object>
       </w:r>
       <w:r>
         <w:t>.</w:t>
+      </w:r>
+    </w:p>
+    <w:p>
+      <w:r>
+        <w:t>Make sure to select the type of math prose to be read in Speech Settings. The Central Access Reader can read General Math, Calculus, Geometry, Trigonometry, Linear Algebra, Logic, and Statistics.</w:t>
+      </w:r>
+    </w:p>
+    <w:p>
+      <w:r>
+        <w:rPr>
+          <w:noProof/>
+        </w:rPr>
+        <w:drawing>
+          <wp:inline distT="0" distB="0" distL="0" distR="0">
+            <wp:extent cx="3762375" cy="4388047"/>
+            <wp:effectExtent l="0" t="0" r="0" b="0"/>
+            <wp:docPr id="8" name="Picture 8" descr="Screenshot of the different math options in Speech Settings."/>
+            <wp:cNvGraphicFramePr>
+              <a:graphicFrameLocks xmlns:a="http://schemas.openxmlformats.org/drawingml/2006/main" noChangeAspect="1"/>
+            </wp:cNvGraphicFramePr>
+            <a:graphic xmlns:a="http://schemas.openxmlformats.org/drawingml/2006/main">
+              <a:graphicData uri="http://schemas.openxmlformats.org/drawingml/2006/picture">
+                <pic:pic xmlns:pic="http://schemas.openxmlformats.org/drawingml/2006/picture">
+                  <pic:nvPicPr>
+                    <pic:cNvPr id="0" name="Math.png"/>
+                    <pic:cNvPicPr/>
+                  </pic:nvPicPr>
+                  <pic:blipFill>
+                    <a:blip r:embed="rId21">
+                      <a:extLst>
+                        <a:ext uri="{28A0092B-C50C-407E-A947-70E740481C1C}">
+                          <a14:useLocalDpi xmlns:a14="http://schemas.microsoft.com/office/drawing/2010/main" val="0"/>
+                        </a:ext>
+                      </a:extLst>
+                    </a:blip>
+                    <a:stretch>
+                      <a:fillRect/>
+                    </a:stretch>
+                  </pic:blipFill>
+                  <pic:spPr>
+                    <a:xfrm>
+                      <a:off x="0" y="0"/>
+                      <a:ext cx="3764093" cy="4390050"/>
+                    </a:xfrm>
+                    <a:prstGeom prst="rect">
+                      <a:avLst/>
+                    </a:prstGeom>
+                  </pic:spPr>
+                </pic:pic>
+              </a:graphicData>
+            </a:graphic>
+          </wp:inline>
+        </w:drawing>
       </w:r>
     </w:p>
     <w:sectPr>

</xml_diff>

<commit_message>
Updated Tutorial to actually have a quadratic formula. Also, the mat databases sometimes weren't updating correctly in the GUI.
</commit_message>
<xml_diff>
--- a/Tutorial.docx
+++ b/Tutorial.docx
@@ -406,6 +406,9 @@
     </w:p>
     <w:p>
       <w:r>
+        <w:rPr>
+          <w:noProof/>
+        </w:rPr>
         <w:drawing>
           <wp:inline distT="0" distB="0" distL="0" distR="0" wp14:anchorId="6B9538DB" wp14:editId="56B31D79">
             <wp:extent cx="542925" cy="542925"/>
@@ -646,8 +649,6 @@
           </wp:inline>
         </w:drawing>
       </w:r>
-      <w:bookmarkStart w:id="0" w:name="_GoBack"/>
-      <w:bookmarkEnd w:id="0"/>
     </w:p>
     <w:p>
       <w:r>
@@ -981,7 +982,7 @@
         <w:rPr>
           <w:position w:val="-10"/>
         </w:rPr>
-        <w:object w:dxaOrig="1020" w:dyaOrig="320">
+        <w:object w:dxaOrig="1540" w:dyaOrig="360">
           <v:shapetype id="_x0000_t75" coordsize="21600,21600" o:spt="75" o:preferrelative="t" path="m@4@5l@4@11@9@11@9@5xe" filled="f" stroked="f">
             <v:stroke joinstyle="miter"/>
             <v:formulas>
@@ -1001,14 +1002,19 @@
             <v:path o:extrusionok="f" gradientshapeok="t" o:connecttype="rect"/>
             <o:lock v:ext="edit" aspectratio="t"/>
           </v:shapetype>
-          <v:shape id="_x0000_i1025" type="#_x0000_t75" style="width:51pt;height:15.75pt" o:ole="">
+          <v:shape id="_x0000_i1028" type="#_x0000_t75" style="width:77.25pt;height:18pt" o:ole="">
             <v:imagedata r:id="rId17" o:title=""/>
           </v:shape>
-          <o:OLEObject Type="Embed" ProgID="Equation.DSMT4" ShapeID="_x0000_i1025" DrawAspect="Content" ObjectID="_1436868474" r:id="rId18"/>
+          <o:OLEObject Type="Embed" ProgID="Equation.DSMT4" ShapeID="_x0000_i1028" DrawAspect="Content" ObjectID="_1437548267" r:id="rId18"/>
         </w:object>
       </w:r>
       <w:r>
-        <w:t xml:space="preserve">, one can use the Quadratic Formula, which is the following: </w:t>
+        <w:t xml:space="preserve">, one can use the Quadratic </w:t>
+      </w:r>
+      <w:bookmarkStart w:id="0" w:name="_GoBack"/>
+      <w:bookmarkEnd w:id="0"/>
+      <w:r>
+        <w:t xml:space="preserve">Formula, which is the following: </w:t>
       </w:r>
       <w:r>
         <w:rPr>
@@ -1018,7 +1024,7 @@
           <v:shape id="_x0000_i1026" type="#_x0000_t75" style="width:96pt;height:35.25pt" o:ole="">
             <v:imagedata r:id="rId19" o:title=""/>
           </v:shape>
-          <o:OLEObject Type="Embed" ProgID="Equation.DSMT4" ShapeID="_x0000_i1026" DrawAspect="Content" ObjectID="_1436868475" r:id="rId20"/>
+          <o:OLEObject Type="Embed" ProgID="Equation.DSMT4" ShapeID="_x0000_i1026" DrawAspect="Content" ObjectID="_1437548268" r:id="rId20"/>
         </w:object>
       </w:r>
       <w:r>

</xml_diff>

<commit_message>
Updated tutorial, made heading navigation by keyboard faster, and made change to mathml parser to say numbered elements in right place. Now I need to build it.
</commit_message>
<xml_diff>
--- a/Tutorial.docx
+++ b/Tutorial.docx
@@ -11,6 +11,11 @@
       </w:r>
       <w:r>
         <w:t>!</w:t>
+      </w:r>
+    </w:p>
+    <w:p>
+      <w:r>
+        <w:t>Press the Space bar to start playing back speech.</w:t>
       </w:r>
     </w:p>
     <w:p>
@@ -118,7 +123,7 @@
           <wp:inline distT="0" distB="0" distL="0" distR="0" wp14:anchorId="693B18C9" wp14:editId="1B32B5F5">
             <wp:extent cx="504825" cy="504825"/>
             <wp:effectExtent l="0" t="0" r="9525" b="9525"/>
-            <wp:docPr id="1" name="Picture 1" descr="Read Button. (Keyboard shortcut: Ctrl R)."/>
+            <wp:docPr id="1" name="Picture 1" descr="Read Button. (Keyboard shortcut: Windows, Ctrl R. Mac, Command R)."/>
             <wp:cNvGraphicFramePr>
               <a:graphicFrameLocks xmlns:a="http://schemas.openxmlformats.org/drawingml/2006/main" noChangeAspect="1"/>
             </wp:cNvGraphicFramePr>
@@ -167,7 +172,19 @@
         <w:t xml:space="preserve">: </w:t>
       </w:r>
       <w:r>
-        <w:t>Press to start at the beginning of the document, or h</w:t>
+        <w:t xml:space="preserve">Press to start </w:t>
+      </w:r>
+      <w:r>
+        <w:t>at the current highlight</w:t>
+      </w:r>
+      <w:r>
+        <w:t xml:space="preserve">, or </w:t>
+      </w:r>
+      <w:r>
+        <w:t xml:space="preserve">drag the mouse to </w:t>
+      </w:r>
+      <w:r>
+        <w:t>h</w:t>
       </w:r>
       <w:r>
         <w:t>ighlight th</w:t>
@@ -188,7 +205,7 @@
           <wp:inline distT="0" distB="0" distL="0" distR="0">
             <wp:extent cx="512064" cy="512064"/>
             <wp:effectExtent l="0" t="0" r="2540" b="2540"/>
-            <wp:docPr id="4" name="Picture 4" descr="Stop button. (Keyboard shortcut: Ctrl S)."/>
+            <wp:docPr id="4" name="Picture 4" descr="Stop button. (Keyboard shortcut: Windows, Ctrl S. Mac, Command S)"/>
             <wp:cNvGraphicFramePr>
               <a:graphicFrameLocks xmlns:a="http://schemas.openxmlformats.org/drawingml/2006/main" noChangeAspect="1"/>
             </wp:cNvGraphicFramePr>
@@ -250,10 +267,16 @@
       </w:r>
     </w:p>
     <w:p>
+      <w:r>
+        <w:t>You can also press the Space bar to start and stop reading.</w:t>
+      </w:r>
+    </w:p>
+    <w:p>
       <w:pPr>
         <w:pStyle w:val="Heading1"/>
       </w:pPr>
       <w:r>
+        <w:lastRenderedPageBreak/>
         <w:t>Settings</w:t>
       </w:r>
     </w:p>
@@ -274,7 +297,7 @@
           <w:noProof/>
         </w:rPr>
         <w:drawing>
-          <wp:inline distT="0" distB="0" distL="0" distR="0" wp14:anchorId="730CEA0A" wp14:editId="517B87D4">
+          <wp:inline distT="0" distB="0" distL="0" distR="0" wp14:anchorId="78A64E0B" wp14:editId="1F0CEC04">
             <wp:extent cx="487722" cy="487722"/>
             <wp:effectExtent l="0" t="0" r="7620" b="7620"/>
             <wp:docPr id="11" name="Picture 11" descr="Speech Settings Button. (Keyboard shortcut: F1)."/>
@@ -319,14 +342,15 @@
     <w:p>
       <w:r>
         <w:rPr>
+          <w:b/>
+          <w:bCs/>
           <w:noProof/>
         </w:rPr>
-        <w:lastRenderedPageBreak/>
         <w:drawing>
-          <wp:inline distT="0" distB="0" distL="0" distR="0" wp14:anchorId="328E3E5F" wp14:editId="6E0C387F">
-            <wp:extent cx="4333875" cy="3781425"/>
+          <wp:inline distT="0" distB="0" distL="0" distR="0" wp14:anchorId="6DEEC2AC" wp14:editId="7BAF3E5C">
+            <wp:extent cx="4314825" cy="5495925"/>
             <wp:effectExtent l="0" t="0" r="9525" b="9525"/>
-            <wp:docPr id="5" name="Picture 5" descr="Speech Settings dialogue box. Place cursor over image to view alternative text. Adjust Rate, Volume, and TTS Voices."/>
+            <wp:docPr id="7" name="Picture 7" descr="Speech Settings dialogue box. Place cursor over image to view alternative text. Adjust Rate, Volume, Pause Length, and TTS Voices."/>
             <wp:cNvGraphicFramePr>
               <a:graphicFrameLocks xmlns:a="http://schemas.openxmlformats.org/drawingml/2006/main" noChangeAspect="1"/>
             </wp:cNvGraphicFramePr>
@@ -334,23 +358,36 @@
               <a:graphicData uri="http://schemas.openxmlformats.org/drawingml/2006/picture">
                 <pic:pic xmlns:pic="http://schemas.openxmlformats.org/drawingml/2006/picture">
                   <pic:nvPicPr>
-                    <pic:cNvPr id="0" name=""/>
-                    <pic:cNvPicPr/>
+                    <pic:cNvPr id="0" name="Picture 3" descr="C:\Users\GraffeS\Desktop\speech_window.png"/>
+                    <pic:cNvPicPr>
+                      <a:picLocks noChangeAspect="1" noChangeArrowheads="1"/>
+                    </pic:cNvPicPr>
                   </pic:nvPicPr>
                   <pic:blipFill>
-                    <a:blip r:embed="rId9"/>
+                    <a:blip r:embed="rId9">
+                      <a:extLst>
+                        <a:ext uri="{28A0092B-C50C-407E-A947-70E740481C1C}">
+                          <a14:useLocalDpi xmlns:a14="http://schemas.microsoft.com/office/drawing/2010/main" val="0"/>
+                        </a:ext>
+                      </a:extLst>
+                    </a:blip>
+                    <a:srcRect/>
                     <a:stretch>
                       <a:fillRect/>
                     </a:stretch>
                   </pic:blipFill>
-                  <pic:spPr>
+                  <pic:spPr bwMode="auto">
                     <a:xfrm>
                       <a:off x="0" y="0"/>
-                      <a:ext cx="4333875" cy="3781425"/>
+                      <a:ext cx="4314825" cy="5495925"/>
                     </a:xfrm>
                     <a:prstGeom prst="rect">
                       <a:avLst/>
                     </a:prstGeom>
+                    <a:noFill/>
+                    <a:ln>
+                      <a:noFill/>
+                    </a:ln>
                   </pic:spPr>
                 </pic:pic>
               </a:graphicData>
@@ -392,6 +429,7 @@
         <w:pStyle w:val="Heading2"/>
       </w:pPr>
       <w:r>
+        <w:lastRenderedPageBreak/>
         <w:t xml:space="preserve">Highlight, </w:t>
       </w:r>
       <w:r>
@@ -464,12 +502,11 @@
         <w:rPr>
           <w:noProof/>
         </w:rPr>
-        <w:lastRenderedPageBreak/>
         <w:drawing>
-          <wp:inline distT="0" distB="0" distL="0" distR="0" wp14:anchorId="0940CB22" wp14:editId="21F14ACC">
-            <wp:extent cx="4848225" cy="3280535"/>
-            <wp:effectExtent l="0" t="0" r="0" b="0"/>
-            <wp:docPr id="12" name="Picture 12" descr="Highlight, Color, and Font Setting Dialogue Box."/>
+          <wp:inline distT="0" distB="0" distL="0" distR="0">
+            <wp:extent cx="4772025" cy="3228975"/>
+            <wp:effectExtent l="0" t="0" r="9525" b="9525"/>
+            <wp:docPr id="9" name="Picture 9" descr="Highlight, Color, and Font Setting Dialogue Box."/>
             <wp:cNvGraphicFramePr>
               <a:graphicFrameLocks xmlns:a="http://schemas.openxmlformats.org/drawingml/2006/main" noChangeAspect="1"/>
             </wp:cNvGraphicFramePr>
@@ -477,8 +514,10 @@
               <a:graphicData uri="http://schemas.openxmlformats.org/drawingml/2006/picture">
                 <pic:pic xmlns:pic="http://schemas.openxmlformats.org/drawingml/2006/picture">
                   <pic:nvPicPr>
-                    <pic:cNvPr id="0" name=""/>
-                    <pic:cNvPicPr/>
+                    <pic:cNvPr id="0" name="Picture 4" descr="C:\Users\GraffeS\Desktop\colors_window.png"/>
+                    <pic:cNvPicPr>
+                      <a:picLocks noChangeAspect="1" noChangeArrowheads="1"/>
+                    </pic:cNvPicPr>
                   </pic:nvPicPr>
                   <pic:blipFill>
                     <a:blip r:embed="rId11">
@@ -488,18 +527,23 @@
                         </a:ext>
                       </a:extLst>
                     </a:blip>
+                    <a:srcRect/>
                     <a:stretch>
                       <a:fillRect/>
                     </a:stretch>
                   </pic:blipFill>
-                  <pic:spPr>
+                  <pic:spPr bwMode="auto">
                     <a:xfrm>
                       <a:off x="0" y="0"/>
-                      <a:ext cx="4848225" cy="3280535"/>
+                      <a:ext cx="4772025" cy="3228975"/>
                     </a:xfrm>
                     <a:prstGeom prst="rect">
                       <a:avLst/>
                     </a:prstGeom>
+                    <a:noFill/>
+                    <a:ln>
+                      <a:noFill/>
+                    </a:ln>
                   </pic:spPr>
                 </pic:pic>
               </a:graphicData>
@@ -549,7 +593,7 @@
           <wp:inline distT="0" distB="0" distL="0" distR="0">
             <wp:extent cx="466725" cy="466725"/>
             <wp:effectExtent l="0" t="0" r="9525" b="9525"/>
-            <wp:docPr id="20" name="Picture 20" descr="Zoom In Button. (Keyboard shortcut: Ctrl =)."/>
+            <wp:docPr id="20" name="Picture 20" descr="Zoom In Button. (Keyboard shortcut: Windows, Ctrl =. Mac, Command =)"/>
             <wp:cNvGraphicFramePr>
               <a:graphicFrameLocks xmlns:a="http://schemas.openxmlformats.org/drawingml/2006/main" noChangeAspect="1"/>
             </wp:cNvGraphicFramePr>
@@ -604,7 +648,7 @@
           <wp:inline distT="0" distB="0" distL="0" distR="0" wp14:anchorId="66FA4612" wp14:editId="2A5F0339">
             <wp:extent cx="504825" cy="504825"/>
             <wp:effectExtent l="0" t="0" r="9525" b="9525"/>
-            <wp:docPr id="21" name="Picture 21" descr="Zoom Out Button. (Ctrl Minus)."/>
+            <wp:docPr id="21" name="Picture 21" descr="Zoom Out Button. (Keyboard shortcut: Windows, Ctrl Minus. Mac, Command Minus)"/>
             <wp:cNvGraphicFramePr>
               <a:graphicFrameLocks xmlns:a="http://schemas.openxmlformats.org/drawingml/2006/main" noChangeAspect="1"/>
             </wp:cNvGraphicFramePr>
@@ -670,6 +714,51 @@
       <w:r>
         <w:lastRenderedPageBreak/>
         <w:t>Navigating the Document</w:t>
+      </w:r>
+    </w:p>
+    <w:p>
+      <w:pPr>
+        <w:pStyle w:val="Heading2"/>
+      </w:pPr>
+      <w:r>
+        <w:t>Navigation by Arrows</w:t>
+      </w:r>
+    </w:p>
+    <w:p>
+      <w:r>
+        <w:t xml:space="preserve">Use the </w:t>
+      </w:r>
+      <w:r>
+        <w:t>left and rig</w:t>
+      </w:r>
+      <w:r>
+        <w:t>ht arrows to go forward and back in the line.</w:t>
+      </w:r>
+    </w:p>
+    <w:p>
+      <w:r>
+        <w:t>Use the up and down arrows to jump to the previous and next lines.</w:t>
+      </w:r>
+    </w:p>
+    <w:p>
+      <w:r>
+        <w:t>The Home key brings the highlight to the start of the line, while the End key</w:t>
+      </w:r>
+      <w:r>
+        <w:t xml:space="preserve"> brings the highlight to the end of the line.</w:t>
+      </w:r>
+    </w:p>
+    <w:p>
+      <w:r>
+        <w:t>Finally, the Page Up key brings the highlight to the last heading or page while the Page Down key brings the highlight to the next heading or page.</w:t>
+      </w:r>
+    </w:p>
+    <w:p>
+      <w:pPr>
+        <w:pStyle w:val="Heading2"/>
+      </w:pPr>
+      <w:r>
+        <w:t>Navigation Pane</w:t>
       </w:r>
     </w:p>
     <w:p>
@@ -776,7 +865,7 @@
           <wp:inline distT="0" distB="0" distL="0" distR="0" wp14:anchorId="30A26E57" wp14:editId="626FC549">
             <wp:extent cx="504825" cy="504825"/>
             <wp:effectExtent l="0" t="0" r="9525" b="9525"/>
-            <wp:docPr id="2" name="Picture 2" descr="Read Button. (Keyboard shortcut: Ctrl R)."/>
+            <wp:docPr id="2" name="Picture 2" descr="Read Button. (Keyboard shortcut: Windows, Ctrl R. Mac, Command R)."/>
             <wp:cNvGraphicFramePr>
               <a:graphicFrameLocks xmlns:a="http://schemas.openxmlformats.org/drawingml/2006/main" noChangeAspect="1"/>
             </wp:cNvGraphicFramePr>
@@ -822,10 +911,18 @@
         </w:drawing>
       </w:r>
       <w:r>
-        <w:t>.</w:t>
-      </w:r>
-    </w:p>
-    <w:p>
+        <w:t xml:space="preserve">, or </w:t>
+      </w:r>
+      <w:r>
+        <w:t>the Space bar.</w:t>
+      </w:r>
+    </w:p>
+    <w:p>
+      <w:pPr>
+        <w:rPr>
+          <w:rStyle w:val="Hyperlink"/>
+        </w:rPr>
+      </w:pPr>
       <w:r>
         <w:t>Visit the Central Access website to learn how you can prepare your Word Documents to navigate by heading and page</w:t>
       </w:r>
@@ -858,6 +955,91 @@
     </w:p>
     <w:p>
       <w:pPr>
+        <w:pStyle w:val="Heading2"/>
+      </w:pPr>
+      <w:r>
+        <w:lastRenderedPageBreak/>
+        <w:t>Navigation by Mouse</w:t>
+      </w:r>
+    </w:p>
+    <w:p>
+      <w:r>
+        <w:t xml:space="preserve">Click and drag the mouse to make a selection, then press </w:t>
+      </w:r>
+      <w:proofErr w:type="gramStart"/>
+      <w:r>
+        <w:t xml:space="preserve">the </w:t>
+      </w:r>
+      <w:proofErr w:type="gramEnd"/>
+      <w:r>
+        <w:rPr>
+          <w:noProof/>
+        </w:rPr>
+        <w:drawing>
+          <wp:inline distT="0" distB="0" distL="0" distR="0" wp14:anchorId="37BF85EA" wp14:editId="49812DD6">
+            <wp:extent cx="504825" cy="504825"/>
+            <wp:effectExtent l="0" t="0" r="9525" b="9525"/>
+            <wp:docPr id="5" name="Picture 5" descr="Read Button. (Keyboard shortcut: Windows, Ctrl R. Mac, Command R)."/>
+            <wp:cNvGraphicFramePr>
+              <a:graphicFrameLocks xmlns:a="http://schemas.openxmlformats.org/drawingml/2006/main" noChangeAspect="1"/>
+            </wp:cNvGraphicFramePr>
+            <a:graphic xmlns:a="http://schemas.openxmlformats.org/drawingml/2006/main">
+              <a:graphicData uri="http://schemas.openxmlformats.org/drawingml/2006/picture">
+                <pic:pic xmlns:pic="http://schemas.openxmlformats.org/drawingml/2006/picture">
+                  <pic:nvPicPr>
+                    <pic:cNvPr id="0" name="Picture 1" descr="W:\Nifty Prose Articulator\workspace2\another\src\forms\icons\play.png"/>
+                    <pic:cNvPicPr>
+                      <a:picLocks noChangeAspect="1" noChangeArrowheads="1"/>
+                    </pic:cNvPicPr>
+                  </pic:nvPicPr>
+                  <pic:blipFill>
+                    <a:blip r:embed="rId6">
+                      <a:extLst>
+                        <a:ext uri="{28A0092B-C50C-407E-A947-70E740481C1C}">
+                          <a14:useLocalDpi xmlns:a14="http://schemas.microsoft.com/office/drawing/2010/main" val="0"/>
+                        </a:ext>
+                      </a:extLst>
+                    </a:blip>
+                    <a:srcRect/>
+                    <a:stretch>
+                      <a:fillRect/>
+                    </a:stretch>
+                  </pic:blipFill>
+                  <pic:spPr bwMode="auto">
+                    <a:xfrm>
+                      <a:off x="0" y="0"/>
+                      <a:ext cx="504825" cy="504825"/>
+                    </a:xfrm>
+                    <a:prstGeom prst="rect">
+                      <a:avLst/>
+                    </a:prstGeom>
+                    <a:noFill/>
+                    <a:ln>
+                      <a:noFill/>
+                    </a:ln>
+                  </pic:spPr>
+                </pic:pic>
+              </a:graphicData>
+            </a:graphic>
+          </wp:inline>
+        </w:drawing>
+      </w:r>
+      <w:r>
+        <w:t>, or the Space bar. The speech playback will start playing from the beginning of the selection.</w:t>
+      </w:r>
+    </w:p>
+    <w:p>
+      <w:r>
+        <w:t>You can also double-click a word to quickly set a selecti</w:t>
+      </w:r>
+      <w:bookmarkStart w:id="0" w:name="_GoBack"/>
+      <w:bookmarkEnd w:id="0"/>
+      <w:r>
+        <w:t>on.</w:t>
+      </w:r>
+    </w:p>
+    <w:p>
+      <w:pPr>
         <w:pStyle w:val="Heading1"/>
       </w:pPr>
       <w:r>
@@ -873,7 +1055,7 @@
           <wp:inline distT="0" distB="0" distL="0" distR="0" wp14:anchorId="151C72DF" wp14:editId="7F6F8569">
             <wp:extent cx="523875" cy="523875"/>
             <wp:effectExtent l="0" t="0" r="9525" b="9525"/>
-            <wp:docPr id="3" name="Picture 3" descr="Save To MP3 Button. (Keyboard shortcut: Ctrl M)."/>
+            <wp:docPr id="3" name="Picture 3" descr="Save To MP3 Button. (Keyboard shortcut: Windows, Ctrl M. Mac, Command M)."/>
             <wp:cNvGraphicFramePr>
               <a:graphicFrameLocks xmlns:a="http://schemas.openxmlformats.org/drawingml/2006/main" noChangeAspect="1"/>
             </wp:cNvGraphicFramePr>
@@ -962,7 +1144,6 @@
     </w:p>
     <w:p>
       <w:r>
-        <w:lastRenderedPageBreak/>
         <w:t>Tr</w:t>
       </w:r>
       <w:r>
@@ -1002,19 +1183,14 @@
             <v:path o:extrusionok="f" gradientshapeok="t" o:connecttype="rect"/>
             <o:lock v:ext="edit" aspectratio="t"/>
           </v:shapetype>
-          <v:shape id="_x0000_i1028" type="#_x0000_t75" style="width:77.25pt;height:18pt" o:ole="">
+          <v:shape id="_x0000_i1025" type="#_x0000_t75" style="width:77.25pt;height:18pt" o:ole="">
             <v:imagedata r:id="rId17" o:title=""/>
           </v:shape>
-          <o:OLEObject Type="Embed" ProgID="Equation.DSMT4" ShapeID="_x0000_i1028" DrawAspect="Content" ObjectID="_1437548267" r:id="rId18"/>
+          <o:OLEObject Type="Embed" ProgID="Equation.DSMT4" ShapeID="_x0000_i1025" DrawAspect="Content" ObjectID="_1438068844" r:id="rId18"/>
         </w:object>
       </w:r>
       <w:r>
-        <w:t xml:space="preserve">, one can use the Quadratic </w:t>
-      </w:r>
-      <w:bookmarkStart w:id="0" w:name="_GoBack"/>
-      <w:bookmarkEnd w:id="0"/>
-      <w:r>
-        <w:t xml:space="preserve">Formula, which is the following: </w:t>
+        <w:t xml:space="preserve">, one can use the Quadratic Formula, which is the following: </w:t>
       </w:r>
       <w:r>
         <w:rPr>
@@ -1024,7 +1200,7 @@
           <v:shape id="_x0000_i1026" type="#_x0000_t75" style="width:96pt;height:35.25pt" o:ole="">
             <v:imagedata r:id="rId19" o:title=""/>
           </v:shape>
-          <o:OLEObject Type="Embed" ProgID="Equation.DSMT4" ShapeID="_x0000_i1026" DrawAspect="Content" ObjectID="_1437548268" r:id="rId20"/>
+          <o:OLEObject Type="Embed" ProgID="Equation.DSMT4" ShapeID="_x0000_i1026" DrawAspect="Content" ObjectID="_1438068845" r:id="rId20"/>
         </w:object>
       </w:r>
       <w:r>
@@ -1041,11 +1217,12 @@
         <w:rPr>
           <w:noProof/>
         </w:rPr>
+        <w:lastRenderedPageBreak/>
         <w:drawing>
           <wp:inline distT="0" distB="0" distL="0" distR="0">
-            <wp:extent cx="3762375" cy="4388047"/>
-            <wp:effectExtent l="0" t="0" r="0" b="0"/>
-            <wp:docPr id="8" name="Picture 8" descr="Screenshot of the different math options in Speech Settings."/>
+            <wp:extent cx="4314825" cy="5495925"/>
+            <wp:effectExtent l="0" t="0" r="9525" b="9525"/>
+            <wp:docPr id="13" name="Picture 13" descr="Screenshot of the different math options in Speech Settings."/>
             <wp:cNvGraphicFramePr>
               <a:graphicFrameLocks xmlns:a="http://schemas.openxmlformats.org/drawingml/2006/main" noChangeAspect="1"/>
             </wp:cNvGraphicFramePr>
@@ -1053,8 +1230,10 @@
               <a:graphicData uri="http://schemas.openxmlformats.org/drawingml/2006/picture">
                 <pic:pic xmlns:pic="http://schemas.openxmlformats.org/drawingml/2006/picture">
                   <pic:nvPicPr>
-                    <pic:cNvPr id="0" name="Math.png"/>
-                    <pic:cNvPicPr/>
+                    <pic:cNvPr id="0" name="Picture 5" descr="C:\Users\GraffeS\Desktop\speech_window_dropdown.png"/>
+                    <pic:cNvPicPr>
+                      <a:picLocks noChangeAspect="1" noChangeArrowheads="1"/>
+                    </pic:cNvPicPr>
                   </pic:nvPicPr>
                   <pic:blipFill>
                     <a:blip r:embed="rId21">
@@ -1064,18 +1243,23 @@
                         </a:ext>
                       </a:extLst>
                     </a:blip>
+                    <a:srcRect/>
                     <a:stretch>
                       <a:fillRect/>
                     </a:stretch>
                   </pic:blipFill>
-                  <pic:spPr>
+                  <pic:spPr bwMode="auto">
                     <a:xfrm>
                       <a:off x="0" y="0"/>
-                      <a:ext cx="3764093" cy="4390050"/>
+                      <a:ext cx="4314825" cy="5495925"/>
                     </a:xfrm>
                     <a:prstGeom prst="rect">
                       <a:avLst/>
                     </a:prstGeom>
+                    <a:noFill/>
+                    <a:ln>
+                      <a:noFill/>
+                    </a:ln>
                   </pic:spPr>
                 </pic:pic>
               </a:graphicData>
@@ -1301,6 +1485,28 @@
       <w:szCs w:val="26"/>
     </w:rPr>
   </w:style>
+  <w:style w:type="paragraph" w:styleId="Heading3">
+    <w:name w:val="heading 3"/>
+    <w:basedOn w:val="Normal"/>
+    <w:next w:val="Normal"/>
+    <w:link w:val="Heading3Char"/>
+    <w:uiPriority w:val="9"/>
+    <w:unhideWhenUsed/>
+    <w:qFormat/>
+    <w:rsid w:val="0058606D"/>
+    <w:pPr>
+      <w:keepNext/>
+      <w:keepLines/>
+      <w:spacing w:before="200" w:after="0"/>
+      <w:outlineLvl w:val="2"/>
+    </w:pPr>
+    <w:rPr>
+      <w:rFonts w:asciiTheme="majorHAnsi" w:eastAsiaTheme="majorEastAsia" w:hAnsiTheme="majorHAnsi" w:cstheme="majorBidi"/>
+      <w:b/>
+      <w:bCs/>
+      <w:color w:val="4F81BD" w:themeColor="accent1"/>
+    </w:rPr>
+  </w:style>
   <w:style w:type="character" w:default="1" w:styleId="DefaultParagraphFont">
     <w:name w:val="Default Paragraph Font"/>
     <w:uiPriority w:val="1"/>
@@ -1436,6 +1642,19 @@
     <w:rPr>
       <w:color w:val="0000FF" w:themeColor="hyperlink"/>
       <w:u w:val="single"/>
+    </w:rPr>
+  </w:style>
+  <w:style w:type="character" w:customStyle="1" w:styleId="Heading3Char">
+    <w:name w:val="Heading 3 Char"/>
+    <w:basedOn w:val="DefaultParagraphFont"/>
+    <w:link w:val="Heading3"/>
+    <w:uiPriority w:val="9"/>
+    <w:rsid w:val="0058606D"/>
+    <w:rPr>
+      <w:rFonts w:asciiTheme="majorHAnsi" w:eastAsiaTheme="majorEastAsia" w:hAnsiTheme="majorHAnsi" w:cstheme="majorBidi"/>
+      <w:b/>
+      <w:bCs/>
+      <w:color w:val="4F81BD" w:themeColor="accent1"/>
     </w:rPr>
   </w:style>
 </w:styles>
@@ -1648,6 +1867,28 @@
       <w:szCs w:val="26"/>
     </w:rPr>
   </w:style>
+  <w:style w:type="paragraph" w:styleId="Heading3">
+    <w:name w:val="heading 3"/>
+    <w:basedOn w:val="Normal"/>
+    <w:next w:val="Normal"/>
+    <w:link w:val="Heading3Char"/>
+    <w:uiPriority w:val="9"/>
+    <w:unhideWhenUsed/>
+    <w:qFormat/>
+    <w:rsid w:val="0058606D"/>
+    <w:pPr>
+      <w:keepNext/>
+      <w:keepLines/>
+      <w:spacing w:before="200" w:after="0"/>
+      <w:outlineLvl w:val="2"/>
+    </w:pPr>
+    <w:rPr>
+      <w:rFonts w:asciiTheme="majorHAnsi" w:eastAsiaTheme="majorEastAsia" w:hAnsiTheme="majorHAnsi" w:cstheme="majorBidi"/>
+      <w:b/>
+      <w:bCs/>
+      <w:color w:val="4F81BD" w:themeColor="accent1"/>
+    </w:rPr>
+  </w:style>
   <w:style w:type="character" w:default="1" w:styleId="DefaultParagraphFont">
     <w:name w:val="Default Paragraph Font"/>
     <w:uiPriority w:val="1"/>
@@ -1783,6 +2024,19 @@
     <w:rPr>
       <w:color w:val="0000FF" w:themeColor="hyperlink"/>
       <w:u w:val="single"/>
+    </w:rPr>
+  </w:style>
+  <w:style w:type="character" w:customStyle="1" w:styleId="Heading3Char">
+    <w:name w:val="Heading 3 Char"/>
+    <w:basedOn w:val="DefaultParagraphFont"/>
+    <w:link w:val="Heading3"/>
+    <w:uiPriority w:val="9"/>
+    <w:rsid w:val="0058606D"/>
+    <w:rPr>
+      <w:rFonts w:asciiTheme="majorHAnsi" w:eastAsiaTheme="majorEastAsia" w:hAnsiTheme="majorHAnsi" w:cstheme="majorBidi"/>
+      <w:b/>
+      <w:bCs/>
+      <w:color w:val="4F81BD" w:themeColor="accent1"/>
     </w:rPr>
   </w:style>
 </w:styles>

</xml_diff>

<commit_message>
Made small grammatical edits to Tutorial.
</commit_message>
<xml_diff>
--- a/Tutorial.docx
+++ b/Tutorial.docx
@@ -721,37 +721,69 @@
         <w:pStyle w:val="Heading2"/>
       </w:pPr>
       <w:r>
-        <w:t>Navigation by Arrows</w:t>
-      </w:r>
-    </w:p>
-    <w:p>
-      <w:r>
-        <w:t xml:space="preserve">Use the </w:t>
-      </w:r>
-      <w:r>
-        <w:t>left and rig</w:t>
-      </w:r>
-      <w:r>
-        <w:t>ht arrows to go forward and back in the line.</w:t>
-      </w:r>
-    </w:p>
-    <w:p>
-      <w:r>
-        <w:t>Use the up and down arrows to jump to the previous and next lines.</w:t>
-      </w:r>
-    </w:p>
-    <w:p>
-      <w:r>
-        <w:t>The Home key brings the highlight to the start of the line, while the End key</w:t>
-      </w:r>
-      <w:r>
-        <w:t xml:space="preserve"> brings the highlight to the end of the line.</w:t>
+        <w:t>Navigation by Keyboard</w:t>
+      </w:r>
+    </w:p>
+    <w:p>
+      <w:r>
+        <w:t>Use the left and rig</w:t>
+      </w:r>
+      <w:r>
+        <w:t>ht arrows to move the highlight</w:t>
+      </w:r>
+      <w:r>
+        <w:t xml:space="preserve"> forward and back</w:t>
+      </w:r>
+      <w:r>
+        <w:t>wards in the paragraph</w:t>
+      </w:r>
+      <w:r>
+        <w:t>.</w:t>
+      </w:r>
+    </w:p>
+    <w:p>
+      <w:r>
+        <w:t>Use</w:t>
+      </w:r>
+      <w:r>
+        <w:t xml:space="preserve"> the up and down arrows to move the highlight </w:t>
+      </w:r>
+      <w:r>
+        <w:t xml:space="preserve">to the previous and next </w:t>
+      </w:r>
+      <w:r>
+        <w:t>paragraphs</w:t>
+      </w:r>
+      <w:r>
+        <w:t>.</w:t>
+      </w:r>
+    </w:p>
+    <w:p>
+      <w:r>
+        <w:t>The Home key brings the hi</w:t>
+      </w:r>
+      <w:r>
+        <w:t>ghlight to the start of the paragraph</w:t>
+      </w:r>
+      <w:r>
+        <w:t>, while the End key</w:t>
+      </w:r>
+      <w:r>
+        <w:t xml:space="preserve"> brings the </w:t>
+      </w:r>
+      <w:r>
+        <w:t>highlight to the end of the paragraph</w:t>
+      </w:r>
+      <w:r>
+        <w:t>.</w:t>
       </w:r>
     </w:p>
     <w:p>
       <w:r>
         <w:t>Finally, the Page Up key brings the highlight to the last heading or page while the Page Down key brings the highlight to the next heading or page.</w:t>
       </w:r>
+      <w:bookmarkStart w:id="0" w:name="_GoBack"/>
+      <w:bookmarkEnd w:id="0"/>
     </w:p>
     <w:p>
       <w:pPr>
@@ -1030,12 +1062,7 @@
     </w:p>
     <w:p>
       <w:r>
-        <w:t>You can also double-click a word to quickly set a selecti</w:t>
-      </w:r>
-      <w:bookmarkStart w:id="0" w:name="_GoBack"/>
-      <w:bookmarkEnd w:id="0"/>
-      <w:r>
-        <w:t>on.</w:t>
+        <w:t>You can also double-click a word to quickly set a selection.</w:t>
       </w:r>
     </w:p>
     <w:p>
@@ -1186,7 +1213,7 @@
           <v:shape id="_x0000_i1025" type="#_x0000_t75" style="width:77.25pt;height:18pt" o:ole="">
             <v:imagedata r:id="rId17" o:title=""/>
           </v:shape>
-          <o:OLEObject Type="Embed" ProgID="Equation.DSMT4" ShapeID="_x0000_i1025" DrawAspect="Content" ObjectID="_1438068844" r:id="rId18"/>
+          <o:OLEObject Type="Embed" ProgID="Equation.DSMT4" ShapeID="_x0000_i1025" DrawAspect="Content" ObjectID="_1438405170" r:id="rId18"/>
         </w:object>
       </w:r>
       <w:r>
@@ -1200,7 +1227,7 @@
           <v:shape id="_x0000_i1026" type="#_x0000_t75" style="width:96pt;height:35.25pt" o:ole="">
             <v:imagedata r:id="rId19" o:title=""/>
           </v:shape>
-          <o:OLEObject Type="Embed" ProgID="Equation.DSMT4" ShapeID="_x0000_i1026" DrawAspect="Content" ObjectID="_1438068845" r:id="rId20"/>
+          <o:OLEObject Type="Embed" ProgID="Equation.DSMT4" ShapeID="_x0000_i1026" DrawAspect="Content" ObjectID="_1438405171" r:id="rId20"/>
         </w:object>
       </w:r>
       <w:r>

</xml_diff>

<commit_message>
Fixed decimal numbers in MathType. They read correctly now.
</commit_message>
<xml_diff>
--- a/Tutorial.docx
+++ b/Tutorial.docx
@@ -105,6 +105,8 @@
           </wp:inline>
         </w:drawing>
       </w:r>
+      <w:bookmarkStart w:id="0" w:name="_GoBack"/>
+      <w:bookmarkEnd w:id="0"/>
     </w:p>
     <w:p>
       <w:pPr>
@@ -123,7 +125,7 @@
           <wp:inline distT="0" distB="0" distL="0" distR="0" wp14:anchorId="693B18C9" wp14:editId="1B32B5F5">
             <wp:extent cx="504825" cy="504825"/>
             <wp:effectExtent l="0" t="0" r="9525" b="9525"/>
-            <wp:docPr id="1" name="Picture 1" descr="Read Button. (Keyboard shortcut: Windows, Ctrl R. Mac, Command R)."/>
+            <wp:docPr id="1" name="Picture 1" descr="Read Button. (Keyboard shortcut: Windows, Ctrl R; Mac, Command R)."/>
             <wp:cNvGraphicFramePr>
               <a:graphicFrameLocks xmlns:a="http://schemas.openxmlformats.org/drawingml/2006/main" noChangeAspect="1"/>
             </wp:cNvGraphicFramePr>
@@ -782,8 +784,6 @@
       <w:r>
         <w:t>Finally, the Page Up key brings the highlight to the last heading or page while the Page Down key brings the highlight to the next heading or page.</w:t>
       </w:r>
-      <w:bookmarkStart w:id="0" w:name="_GoBack"/>
-      <w:bookmarkEnd w:id="0"/>
     </w:p>
     <w:p>
       <w:pPr>
@@ -1213,7 +1213,7 @@
           <v:shape id="_x0000_i1025" type="#_x0000_t75" style="width:77.25pt;height:18pt" o:ole="">
             <v:imagedata r:id="rId17" o:title=""/>
           </v:shape>
-          <o:OLEObject Type="Embed" ProgID="Equation.DSMT4" ShapeID="_x0000_i1025" DrawAspect="Content" ObjectID="_1438405170" r:id="rId18"/>
+          <o:OLEObject Type="Embed" ProgID="Equation.DSMT4" ShapeID="_x0000_i1025" DrawAspect="Content" ObjectID="_1438498807" r:id="rId18"/>
         </w:object>
       </w:r>
       <w:r>
@@ -1227,7 +1227,7 @@
           <v:shape id="_x0000_i1026" type="#_x0000_t75" style="width:96pt;height:35.25pt" o:ole="">
             <v:imagedata r:id="rId19" o:title=""/>
           </v:shape>
-          <o:OLEObject Type="Embed" ProgID="Equation.DSMT4" ShapeID="_x0000_i1026" DrawAspect="Content" ObjectID="_1438405171" r:id="rId20"/>
+          <o:OLEObject Type="Embed" ProgID="Equation.DSMT4" ShapeID="_x0000_i1026" DrawAspect="Content" ObjectID="_1438498808" r:id="rId20"/>
         </w:object>
       </w:r>
       <w:r>

</xml_diff>

<commit_message>
Added an Announcements menu item under Help. Also fixed the date retrieval code in the configuration object. I accidentally got a minute instead of a month.
</commit_message>
<xml_diff>
--- a/Tutorial.docx
+++ b/Tutorial.docx
@@ -74,8 +74,13 @@
           </wp:inline>
         </w:drawing>
       </w:r>
-      <w:r>
-        <w:t>to select a Word Doc on your computer</w:t>
+      <w:proofErr w:type="gramStart"/>
+      <w:r>
+        <w:t>to</w:t>
+      </w:r>
+      <w:proofErr w:type="gramEnd"/>
+      <w:r>
+        <w:t xml:space="preserve"> select a Word Doc on your computer</w:t>
       </w:r>
       <w:r>
         <w:t>,</w:t>
@@ -482,8 +487,6 @@
       <w:r>
         <w:t>General S</w:t>
       </w:r>
-      <w:bookmarkStart w:id="0" w:name="_GoBack"/>
-      <w:bookmarkEnd w:id="0"/>
       <w:r>
         <w:t>ettings</w:t>
       </w:r>
@@ -1084,10 +1087,13 @@
         </w:numPr>
       </w:pPr>
       <w:r>
-        <w:t>Double Click a word and press the spacebar</w:t>
-      </w:r>
-      <w:r>
-        <w:t>, or</w:t>
+        <w:t>Click on word, image, or math equation</w:t>
+      </w:r>
+      <w:r>
+        <w:t>,</w:t>
+      </w:r>
+      <w:r>
+        <w:t xml:space="preserve"> then press the spacebar</w:t>
       </w:r>
     </w:p>
     <w:p>
@@ -1099,7 +1105,12 @@
         </w:numPr>
       </w:pPr>
       <w:r>
-        <w:t>Highlight a passage and press the spacebar</w:t>
+        <w:t>Highlight a passage and press t</w:t>
+      </w:r>
+      <w:bookmarkStart w:id="0" w:name="_GoBack"/>
+      <w:bookmarkEnd w:id="0"/>
+      <w:r>
+        <w:t>he spacebar</w:t>
       </w:r>
     </w:p>
     <w:p>
@@ -1328,7 +1339,7 @@
           <v:shape id="_x0000_i1025" type="#_x0000_t75" style="width:77.45pt;height:18.35pt" o:ole="">
             <v:imagedata r:id="rId21" o:title=""/>
           </v:shape>
-          <o:OLEObject Type="Embed" ProgID="Equation.DSMT4" ShapeID="_x0000_i1025" DrawAspect="Content" ObjectID="_1451742203" r:id="rId22"/>
+          <o:OLEObject Type="Embed" ProgID="Equation.DSMT4" ShapeID="_x0000_i1025" DrawAspect="Content" ObjectID="_1453271630" r:id="rId22"/>
         </w:object>
       </w:r>
     </w:p>
@@ -1341,7 +1352,7 @@
           <v:shape id="_x0000_i1026" type="#_x0000_t75" style="width:95.75pt;height:35.3pt" o:ole="">
             <v:imagedata r:id="rId23" o:title=""/>
           </v:shape>
-          <o:OLEObject Type="Embed" ProgID="Equation.DSMT4" ShapeID="_x0000_i1026" DrawAspect="Content" ObjectID="_1451742204" r:id="rId24"/>
+          <o:OLEObject Type="Embed" ProgID="Equation.DSMT4" ShapeID="_x0000_i1026" DrawAspect="Content" ObjectID="_1453271631" r:id="rId24"/>
         </w:object>
       </w:r>
       <w:r>
@@ -1352,9 +1363,11 @@
       <w:pPr>
         <w:pStyle w:val="Heading1"/>
       </w:pPr>
+      <w:proofErr w:type="gramStart"/>
       <w:r>
         <w:t>Comments or Suggestions?</w:t>
       </w:r>
+      <w:proofErr w:type="gramEnd"/>
     </w:p>
     <w:p>
       <w:r>

</xml_diff>